<commit_message>
finish table in part a
</commit_message>
<xml_diff>
--- a/code/HW3.docx
+++ b/code/HW3.docx
@@ -58,7 +58,7 @@
         <w:t xml:space="preserve">Link to repo: https://github.com/evelynbermudez/bermudez-evelyn_homework-03.git</w:t>
       </w:r>
     </w:p>
-    <w:bookmarkStart w:id="30" w:name="problem-1"/>
+    <w:bookmarkStart w:id="32" w:name="problem-1"/>
     <w:p>
       <w:pPr>
         <w:pStyle w:val="Heading1"/>
@@ -418,189 +418,6 @@
           <w:rStyle w:val="NormalTok"/>
         </w:rPr>
         <w:t xml:space="preserve">)</w:t>
-      </w:r>
-      <w:r>
-        <w:br/>
-      </w:r>
-      <w:r>
-        <w:br/>
-      </w:r>
-      <w:r>
-        <w:rPr>
-          <w:rStyle w:val="CommentTok"/>
-        </w:rPr>
-        <w:t xml:space="preserve"># quick look at data </w:t>
-      </w:r>
-      <w:r>
-        <w:br/>
-      </w:r>
-      <w:r>
-        <w:rPr>
-          <w:rStyle w:val="FunctionTok"/>
-        </w:rPr>
-        <w:t xml:space="preserve">str</w:t>
-      </w:r>
-      <w:r>
-        <w:rPr>
-          <w:rStyle w:val="NormalTok"/>
-        </w:rPr>
-        <w:t xml:space="preserve">(drought_exp)</w:t>
-      </w:r>
-    </w:p>
-    <w:p>
-      <w:pPr>
-        <w:pStyle w:val="SourceCode"/>
-      </w:pPr>
-      <w:r>
-        <w:rPr>
-          <w:rStyle w:val="VerbatimChar"/>
-        </w:rPr>
-        <w:t xml:space="preserve">tibble [70 × 13] (S3: tbl_df/tbl/data.frame)</w:t>
-      </w:r>
-      <w:r>
-        <w:br/>
-      </w:r>
-      <w:r>
-        <w:rPr>
-          <w:rStyle w:val="VerbatimChar"/>
-        </w:rPr>
-        <w:t xml:space="preserve"> $ Species            : chr [1:70] "ENCCAL" "ENCCAL" "ENCCAL" "ENCCAL" ...</w:t>
-      </w:r>
-      <w:r>
-        <w:br/>
-      </w:r>
-      <w:r>
-        <w:rPr>
-          <w:rStyle w:val="VerbatimChar"/>
-        </w:rPr>
-        <w:t xml:space="preserve"> $ Water              : chr [1:70] "WW" "WW" "WW" "WW" ...</w:t>
-      </w:r>
-      <w:r>
-        <w:br/>
-      </w:r>
-      <w:r>
-        <w:rPr>
-          <w:rStyle w:val="VerbatimChar"/>
-        </w:rPr>
-        <w:t xml:space="preserve"> $ Rep #              : num [1:70] 1 2 3 4 5 1 2 3 4 5 ...</w:t>
-      </w:r>
-      <w:r>
-        <w:br/>
-      </w:r>
-      <w:r>
-        <w:rPr>
-          <w:rStyle w:val="VerbatimChar"/>
-        </w:rPr>
-        <w:t xml:space="preserve"> $ Height (cm)        : num [1:70] 5.8 4.9 8.4 6.5 7.1 3.2 4.4 4.2 4.5 3.9 ...</w:t>
-      </w:r>
-      <w:r>
-        <w:br/>
-      </w:r>
-      <w:r>
-        <w:rPr>
-          <w:rStyle w:val="VerbatimChar"/>
-        </w:rPr>
-        <w:t xml:space="preserve"> $ Leaf #             : num [1:70] 11 8 11 12 10 7 7 10 8 6 ...</w:t>
-      </w:r>
-      <w:r>
-        <w:br/>
-      </w:r>
-      <w:r>
-        <w:rPr>
-          <w:rStyle w:val="VerbatimChar"/>
-        </w:rPr>
-        <w:t xml:space="preserve"> $ Leaf dry weight (g): num [1:70] 0.0294 0.0185 0.0177 0.0178 0.0164 0.017 0.0193 0.0153 0.0159 0.0133 ...</w:t>
-      </w:r>
-      <w:r>
-        <w:br/>
-      </w:r>
-      <w:r>
-        <w:rPr>
-          <w:rStyle w:val="VerbatimChar"/>
-        </w:rPr>
-        <w:t xml:space="preserve"> $ Leaf area (cm2)    : num [1:70] 5.01 3.98 3.69 3.84 3.63 3.06 3.1 2.94 2.73 2.61 ...</w:t>
-      </w:r>
-      <w:r>
-        <w:br/>
-      </w:r>
-      <w:r>
-        <w:rPr>
-          <w:rStyle w:val="VerbatimChar"/>
-        </w:rPr>
-        <w:t xml:space="preserve"> $ SLA                : num [1:70] 170 215 209 216 222 ...</w:t>
-      </w:r>
-      <w:r>
-        <w:br/>
-      </w:r>
-      <w:r>
-        <w:rPr>
-          <w:rStyle w:val="VerbatimChar"/>
-        </w:rPr>
-        <w:t xml:space="preserve"> $ Total LA           : num [1:70] 55.1 31.8 40.6 46.1 36.3 ...</w:t>
-      </w:r>
-      <w:r>
-        <w:br/>
-      </w:r>
-      <w:r>
-        <w:rPr>
-          <w:rStyle w:val="VerbatimChar"/>
-        </w:rPr>
-        <w:t xml:space="preserve"> $ Shoot (g)          : num [1:70] 0.253 0.164 0.241 0.213 0.232 ...</w:t>
-      </w:r>
-      <w:r>
-        <w:br/>
-      </w:r>
-      <w:r>
-        <w:rPr>
-          <w:rStyle w:val="VerbatimChar"/>
-        </w:rPr>
-        <w:t xml:space="preserve"> $ Root (g)           : num [1:70] 0.202 0.165 0.209 0.146 0.12 ...</w:t>
-      </w:r>
-      <w:r>
-        <w:br/>
-      </w:r>
-      <w:r>
-        <w:rPr>
-          <w:rStyle w:val="VerbatimChar"/>
-        </w:rPr>
-        <w:t xml:space="preserve"> $ Total (g)          : num [1:70] 0.455 0.329 0.45 0.359 0.352 ...</w:t>
-      </w:r>
-      <w:r>
-        <w:br/>
-      </w:r>
-      <w:r>
-        <w:rPr>
-          <w:rStyle w:val="VerbatimChar"/>
-        </w:rPr>
-        <w:t xml:space="preserve"> $ R:S                : num [1:70] 0.8 1 0.9 0.7 0.5 0.8 1.2 3.1 0.9 1.2 ...</w:t>
-      </w:r>
-    </w:p>
-    <w:p>
-      <w:pPr>
-        <w:pStyle w:val="SourceCode"/>
-      </w:pPr>
-      <w:r>
-        <w:rPr>
-          <w:rStyle w:val="FunctionTok"/>
-        </w:rPr>
-        <w:t xml:space="preserve">class</w:t>
-      </w:r>
-      <w:r>
-        <w:rPr>
-          <w:rStyle w:val="NormalTok"/>
-        </w:rPr>
-        <w:t xml:space="preserve">(drought_exp)</w:t>
-      </w:r>
-    </w:p>
-    <w:p>
-      <w:pPr>
-        <w:pStyle w:val="SourceCode"/>
-      </w:pPr>
-      <w:r>
-        <w:rPr>
-          <w:rStyle w:val="VerbatimChar"/>
-        </w:rPr>
-        <w:t xml:space="preserve">[1] "tbl_df"     "tbl"        "data.frame"</w:t>
       </w:r>
     </w:p>
     <w:bookmarkEnd w:id="20"/>
@@ -1472,7 +1289,7 @@
     </w:p>
     <w:bookmarkEnd w:id="21"/>
     <w:bookmarkEnd w:id="22"/>
-    <w:bookmarkStart w:id="26" w:name="model-construction"/>
+    <w:bookmarkStart w:id="23" w:name="model-construction"/>
     <w:p>
       <w:pPr>
         <w:pStyle w:val="Heading2"/>
@@ -1504,9 +1321,6 @@
         </w:rPr>
         <w:t xml:space="preserve">total biomass is not predicted by the water treatment, SLA, and species</w:t>
       </w:r>
-      <w:r>
-        <w:br/>
-      </w:r>
     </w:p>
     <w:p>
       <w:pPr>
@@ -1611,9 +1425,6 @@
         </w:rPr>
         <w:t xml:space="preserve">total biomass as a function of SLA, water treatment, and species</w:t>
       </w:r>
-      <w:r>
-        <w:br/>
-      </w:r>
     </w:p>
     <w:p>
       <w:pPr>
@@ -1730,9 +1541,6 @@
         </w:rPr>
         <w:t xml:space="preserve">total biomass as a function of SLA and water treatment</w:t>
       </w:r>
-      <w:r>
-        <w:br/>
-      </w:r>
     </w:p>
     <w:p>
       <w:pPr>
@@ -1829,9 +1637,6 @@
         </w:rPr>
         <w:t xml:space="preserve">total biomass as a function of SLA and species</w:t>
       </w:r>
-      <w:r>
-        <w:br/>
-      </w:r>
     </w:p>
     <w:p>
       <w:pPr>
@@ -1936,9 +1741,6 @@
         </w:rPr>
         <w:t xml:space="preserve">total biomass as a function of water treatment and species</w:t>
       </w:r>
-      <w:r>
-        <w:br/>
-      </w:r>
     </w:p>
     <w:p>
       <w:pPr>
@@ -2019,12 +1821,2003 @@
         </w:rPr>
         <w:t xml:space="preserve"> drought_exp_clean)</w:t>
       </w:r>
-      <w:r>
-        <w:br/>
-      </w:r>
-      <w:r>
-        <w:br/>
-      </w:r>
+    </w:p>
+    <w:bookmarkEnd w:id="23"/>
+    <w:bookmarkStart w:id="24" w:name="a.-table-of-models"/>
+    <w:p>
+      <w:pPr>
+        <w:pStyle w:val="Heading2"/>
+      </w:pPr>
+      <w:r>
+        <w:t xml:space="preserve">a. Table of models</w:t>
+      </w:r>
+    </w:p>
+    <w:p>
+      <w:pPr>
+        <w:pStyle w:val="SourceCode"/>
+      </w:pPr>
+      <w:r>
+        <w:rPr>
+          <w:rStyle w:val="NormalTok"/>
+        </w:rPr>
+        <w:t xml:space="preserve">modelsummary</w:t>
+      </w:r>
+      <w:r>
+        <w:rPr>
+          <w:rStyle w:val="SpecialCharTok"/>
+        </w:rPr>
+        <w:t xml:space="preserve">::</w:t>
+      </w:r>
+      <w:r>
+        <w:rPr>
+          <w:rStyle w:val="FunctionTok"/>
+        </w:rPr>
+        <w:t xml:space="preserve">modelsummary</w:t>
+      </w:r>
+      <w:r>
+        <w:rPr>
+          <w:rStyle w:val="NormalTok"/>
+        </w:rPr>
+        <w:t xml:space="preserve">(</w:t>
+      </w:r>
+      <w:r>
+        <w:rPr>
+          <w:rStyle w:val="FunctionTok"/>
+        </w:rPr>
+        <w:t xml:space="preserve">list</w:t>
+      </w:r>
+      <w:r>
+        <w:rPr>
+          <w:rStyle w:val="NormalTok"/>
+        </w:rPr>
+        <w:t xml:space="preserve">(</w:t>
+      </w:r>
+      <w:r>
+        <w:rPr>
+          <w:rStyle w:val="StringTok"/>
+        </w:rPr>
+        <w:t xml:space="preserve">"Null"</w:t>
+      </w:r>
+      <w:r>
+        <w:rPr>
+          <w:rStyle w:val="NormalTok"/>
+        </w:rPr>
+        <w:t xml:space="preserve"> </w:t>
+      </w:r>
+      <w:r>
+        <w:rPr>
+          <w:rStyle w:val="OtherTok"/>
+        </w:rPr>
+        <w:t xml:space="preserve">=</w:t>
+      </w:r>
+      <w:r>
+        <w:rPr>
+          <w:rStyle w:val="NormalTok"/>
+        </w:rPr>
+        <w:t xml:space="preserve"> model0,</w:t>
+      </w:r>
+      <w:r>
+        <w:br/>
+      </w:r>
+      <w:r>
+        <w:rPr>
+          <w:rStyle w:val="NormalTok"/>
+        </w:rPr>
+        <w:t xml:space="preserve">                                </w:t>
+      </w:r>
+      <w:r>
+        <w:rPr>
+          <w:rStyle w:val="StringTok"/>
+        </w:rPr>
+        <w:t xml:space="preserve">"Model 1"</w:t>
+      </w:r>
+      <w:r>
+        <w:rPr>
+          <w:rStyle w:val="NormalTok"/>
+        </w:rPr>
+        <w:t xml:space="preserve"> </w:t>
+      </w:r>
+      <w:r>
+        <w:rPr>
+          <w:rStyle w:val="OtherTok"/>
+        </w:rPr>
+        <w:t xml:space="preserve">=</w:t>
+      </w:r>
+      <w:r>
+        <w:rPr>
+          <w:rStyle w:val="NormalTok"/>
+        </w:rPr>
+        <w:t xml:space="preserve"> model1,</w:t>
+      </w:r>
+      <w:r>
+        <w:br/>
+      </w:r>
+      <w:r>
+        <w:rPr>
+          <w:rStyle w:val="NormalTok"/>
+        </w:rPr>
+        <w:t xml:space="preserve">                                </w:t>
+      </w:r>
+      <w:r>
+        <w:rPr>
+          <w:rStyle w:val="StringTok"/>
+        </w:rPr>
+        <w:t xml:space="preserve">"Model 2"</w:t>
+      </w:r>
+      <w:r>
+        <w:rPr>
+          <w:rStyle w:val="NormalTok"/>
+        </w:rPr>
+        <w:t xml:space="preserve"> </w:t>
+      </w:r>
+      <w:r>
+        <w:rPr>
+          <w:rStyle w:val="OtherTok"/>
+        </w:rPr>
+        <w:t xml:space="preserve">=</w:t>
+      </w:r>
+      <w:r>
+        <w:rPr>
+          <w:rStyle w:val="NormalTok"/>
+        </w:rPr>
+        <w:t xml:space="preserve"> model2,</w:t>
+      </w:r>
+      <w:r>
+        <w:br/>
+      </w:r>
+      <w:r>
+        <w:rPr>
+          <w:rStyle w:val="NormalTok"/>
+        </w:rPr>
+        <w:t xml:space="preserve">                                </w:t>
+      </w:r>
+      <w:r>
+        <w:rPr>
+          <w:rStyle w:val="StringTok"/>
+        </w:rPr>
+        <w:t xml:space="preserve">"Model 3"</w:t>
+      </w:r>
+      <w:r>
+        <w:rPr>
+          <w:rStyle w:val="NormalTok"/>
+        </w:rPr>
+        <w:t xml:space="preserve"> </w:t>
+      </w:r>
+      <w:r>
+        <w:rPr>
+          <w:rStyle w:val="OtherTok"/>
+        </w:rPr>
+        <w:t xml:space="preserve">=</w:t>
+      </w:r>
+      <w:r>
+        <w:rPr>
+          <w:rStyle w:val="NormalTok"/>
+        </w:rPr>
+        <w:t xml:space="preserve"> model3,</w:t>
+      </w:r>
+      <w:r>
+        <w:br/>
+      </w:r>
+      <w:r>
+        <w:rPr>
+          <w:rStyle w:val="NormalTok"/>
+        </w:rPr>
+        <w:t xml:space="preserve">                                </w:t>
+      </w:r>
+      <w:r>
+        <w:rPr>
+          <w:rStyle w:val="StringTok"/>
+        </w:rPr>
+        <w:t xml:space="preserve">"Model 4"</w:t>
+      </w:r>
+      <w:r>
+        <w:rPr>
+          <w:rStyle w:val="NormalTok"/>
+        </w:rPr>
+        <w:t xml:space="preserve"> </w:t>
+      </w:r>
+      <w:r>
+        <w:rPr>
+          <w:rStyle w:val="OtherTok"/>
+        </w:rPr>
+        <w:t xml:space="preserve">=</w:t>
+      </w:r>
+      <w:r>
+        <w:rPr>
+          <w:rStyle w:val="NormalTok"/>
+        </w:rPr>
+        <w:t xml:space="preserve"> model4))</w:t>
+      </w:r>
+    </w:p>
+    <w:tbl>
+      <w:tblPr>
+        <w:tblStyle w:val="Table"/>
+        <w:tblW w:type="pct" w:w="4789"/>
+        <w:tblLook w:firstRow="1" w:lastRow="0" w:firstColumn="0" w:lastColumn="0" w:noHBand="0" w:noVBand="0" w:val="0020"/>
+        <w:jc w:val="start"/>
+      </w:tblPr>
+      <w:tblGrid>
+        <w:gridCol w:w="3418"/>
+        <w:gridCol w:w="833"/>
+        <w:gridCol w:w="833"/>
+        <w:gridCol w:w="833"/>
+        <w:gridCol w:w="833"/>
+        <w:gridCol w:w="833"/>
+      </w:tblGrid>
+      <w:tr>
+        <w:trPr>
+          <w:tblHeader w:val="true"/>
+        </w:trPr>
+        <w:tc>
+          <w:tcPr/>
+          <w:p>
+            <w:pPr>
+              <w:pStyle w:val="Compact"/>
+            </w:pPr>
+          </w:p>
+        </w:tc>
+        <w:tc>
+          <w:tcPr/>
+          <w:p>
+            <w:pPr>
+              <w:pStyle w:val="Compact"/>
+              <w:jc w:val="left"/>
+            </w:pPr>
+            <w:r>
+              <w:t xml:space="preserve">Null</w:t>
+            </w:r>
+          </w:p>
+        </w:tc>
+        <w:tc>
+          <w:tcPr/>
+          <w:p>
+            <w:pPr>
+              <w:pStyle w:val="Compact"/>
+              <w:jc w:val="left"/>
+            </w:pPr>
+            <w:r>
+              <w:t xml:space="preserve">Model 1</w:t>
+            </w:r>
+          </w:p>
+        </w:tc>
+        <w:tc>
+          <w:tcPr/>
+          <w:p>
+            <w:pPr>
+              <w:pStyle w:val="Compact"/>
+              <w:jc w:val="left"/>
+            </w:pPr>
+            <w:r>
+              <w:t xml:space="preserve">Model 2</w:t>
+            </w:r>
+          </w:p>
+        </w:tc>
+        <w:tc>
+          <w:tcPr/>
+          <w:p>
+            <w:pPr>
+              <w:pStyle w:val="Compact"/>
+              <w:jc w:val="left"/>
+            </w:pPr>
+            <w:r>
+              <w:t xml:space="preserve">Model 3</w:t>
+            </w:r>
+          </w:p>
+        </w:tc>
+        <w:tc>
+          <w:tcPr/>
+          <w:p>
+            <w:pPr>
+              <w:pStyle w:val="Compact"/>
+              <w:jc w:val="left"/>
+            </w:pPr>
+            <w:r>
+              <w:t xml:space="preserve">Model 4</w:t>
+            </w:r>
+          </w:p>
+        </w:tc>
+      </w:tr>
+      <w:tr>
+        <w:tc>
+          <w:tcPr/>
+          <w:p>
+            <w:pPr>
+              <w:pStyle w:val="Compact"/>
+              <w:jc w:val="left"/>
+            </w:pPr>
+            <w:r>
+              <w:t xml:space="preserve">(Intercept)</w:t>
+            </w:r>
+          </w:p>
+        </w:tc>
+        <w:tc>
+          <w:tcPr/>
+          <w:p>
+            <w:pPr>
+              <w:pStyle w:val="Compact"/>
+              <w:jc w:val="left"/>
+            </w:pPr>
+            <w:r>
+              <w:t xml:space="preserve">0.279</w:t>
+            </w:r>
+          </w:p>
+        </w:tc>
+        <w:tc>
+          <w:tcPr/>
+          <w:p>
+            <w:pPr>
+              <w:pStyle w:val="Compact"/>
+              <w:jc w:val="left"/>
+            </w:pPr>
+            <w:r>
+              <w:t xml:space="preserve">0.080</w:t>
+            </w:r>
+          </w:p>
+        </w:tc>
+        <w:tc>
+          <w:tcPr/>
+          <w:p>
+            <w:pPr>
+              <w:pStyle w:val="Compact"/>
+              <w:jc w:val="left"/>
+            </w:pPr>
+            <w:r>
+              <w:t xml:space="preserve">0.047</w:t>
+            </w:r>
+          </w:p>
+        </w:tc>
+        <w:tc>
+          <w:tcPr/>
+          <w:p>
+            <w:pPr>
+              <w:pStyle w:val="Compact"/>
+              <w:jc w:val="left"/>
+            </w:pPr>
+            <w:r>
+              <w:t xml:space="preserve">-0.033</w:t>
+            </w:r>
+          </w:p>
+        </w:tc>
+        <w:tc>
+          <w:tcPr/>
+          <w:p>
+            <w:pPr>
+              <w:pStyle w:val="Compact"/>
+              <w:jc w:val="left"/>
+            </w:pPr>
+            <w:r>
+              <w:t xml:space="preserve">0.055</w:t>
+            </w:r>
+          </w:p>
+        </w:tc>
+      </w:tr>
+      <w:tr>
+        <w:tc>
+          <w:tcPr/>
+          <w:p>
+            <w:pPr>
+              <w:pStyle w:val="Compact"/>
+            </w:pPr>
+          </w:p>
+        </w:tc>
+        <w:tc>
+          <w:tcPr/>
+          <w:p>
+            <w:pPr>
+              <w:pStyle w:val="Compact"/>
+              <w:jc w:val="left"/>
+            </w:pPr>
+            <w:r>
+              <w:t xml:space="preserve">(0.017)</w:t>
+            </w:r>
+          </w:p>
+        </w:tc>
+        <w:tc>
+          <w:tcPr/>
+          <w:p>
+            <w:pPr>
+              <w:pStyle w:val="Compact"/>
+              <w:jc w:val="left"/>
+            </w:pPr>
+            <w:r>
+              <w:t xml:space="preserve">(0.056)</w:t>
+            </w:r>
+          </w:p>
+        </w:tc>
+        <w:tc>
+          <w:tcPr/>
+          <w:p>
+            <w:pPr>
+              <w:pStyle w:val="Compact"/>
+              <w:jc w:val="left"/>
+            </w:pPr>
+            <w:r>
+              <w:t xml:space="preserve">(0.054)</w:t>
+            </w:r>
+          </w:p>
+        </w:tc>
+        <w:tc>
+          <w:tcPr/>
+          <w:p>
+            <w:pPr>
+              <w:pStyle w:val="Compact"/>
+              <w:jc w:val="left"/>
+            </w:pPr>
+            <w:r>
+              <w:t xml:space="preserve">(0.067)</w:t>
+            </w:r>
+          </w:p>
+        </w:tc>
+        <w:tc>
+          <w:tcPr/>
+          <w:p>
+            <w:pPr>
+              <w:pStyle w:val="Compact"/>
+              <w:jc w:val="left"/>
+            </w:pPr>
+            <w:r>
+              <w:t xml:space="preserve">(0.025)</w:t>
+            </w:r>
+          </w:p>
+        </w:tc>
+      </w:tr>
+      <w:tr>
+        <w:tc>
+          <w:tcPr/>
+          <w:p>
+            <w:pPr>
+              <w:pStyle w:val="Compact"/>
+              <w:jc w:val="left"/>
+            </w:pPr>
+            <w:r>
+              <w:t xml:space="preserve">sla</w:t>
+            </w:r>
+          </w:p>
+        </w:tc>
+        <w:tc>
+          <w:tcPr/>
+          <w:p>
+            <w:pPr>
+              <w:pStyle w:val="Compact"/>
+            </w:pPr>
+          </w:p>
+        </w:tc>
+        <w:tc>
+          <w:tcPr/>
+          <w:p>
+            <w:pPr>
+              <w:pStyle w:val="Compact"/>
+              <w:jc w:val="left"/>
+            </w:pPr>
+            <w:r>
+              <w:t xml:space="preserve">0.000</w:t>
+            </w:r>
+          </w:p>
+        </w:tc>
+        <w:tc>
+          <w:tcPr/>
+          <w:p>
+            <w:pPr>
+              <w:pStyle w:val="Compact"/>
+              <w:jc w:val="left"/>
+            </w:pPr>
+            <w:r>
+              <w:t xml:space="preserve">0.001</w:t>
+            </w:r>
+          </w:p>
+        </w:tc>
+        <w:tc>
+          <w:tcPr/>
+          <w:p>
+            <w:pPr>
+              <w:pStyle w:val="Compact"/>
+              <w:jc w:val="left"/>
+            </w:pPr>
+            <w:r>
+              <w:t xml:space="preserve">0.001</w:t>
+            </w:r>
+          </w:p>
+        </w:tc>
+        <w:tc>
+          <w:tcPr/>
+          <w:p>
+            <w:pPr>
+              <w:pStyle w:val="Compact"/>
+            </w:pPr>
+          </w:p>
+        </w:tc>
+      </w:tr>
+      <w:tr>
+        <w:tc>
+          <w:tcPr/>
+          <w:p>
+            <w:pPr>
+              <w:pStyle w:val="Compact"/>
+            </w:pPr>
+          </w:p>
+        </w:tc>
+        <w:tc>
+          <w:tcPr/>
+          <w:p>
+            <w:pPr>
+              <w:pStyle w:val="Compact"/>
+            </w:pPr>
+          </w:p>
+        </w:tc>
+        <w:tc>
+          <w:tcPr/>
+          <w:p>
+            <w:pPr>
+              <w:pStyle w:val="Compact"/>
+              <w:jc w:val="left"/>
+            </w:pPr>
+            <w:r>
+              <w:t xml:space="preserve">(0.000)</w:t>
+            </w:r>
+          </w:p>
+        </w:tc>
+        <w:tc>
+          <w:tcPr/>
+          <w:p>
+            <w:pPr>
+              <w:pStyle w:val="Compact"/>
+              <w:jc w:val="left"/>
+            </w:pPr>
+            <w:r>
+              <w:t xml:space="preserve">(0.000)</w:t>
+            </w:r>
+          </w:p>
+        </w:tc>
+        <w:tc>
+          <w:tcPr/>
+          <w:p>
+            <w:pPr>
+              <w:pStyle w:val="Compact"/>
+              <w:jc w:val="left"/>
+            </w:pPr>
+            <w:r>
+              <w:t xml:space="preserve">(0.001)</w:t>
+            </w:r>
+          </w:p>
+        </w:tc>
+        <w:tc>
+          <w:tcPr/>
+          <w:p>
+            <w:pPr>
+              <w:pStyle w:val="Compact"/>
+            </w:pPr>
+          </w:p>
+        </w:tc>
+      </w:tr>
+      <w:tr>
+        <w:tc>
+          <w:tcPr/>
+          <w:p>
+            <w:pPr>
+              <w:pStyle w:val="Compact"/>
+              <w:jc w:val="left"/>
+            </w:pPr>
+            <w:r>
+              <w:t xml:space="preserve">water_treatmentWell watered</w:t>
+            </w:r>
+          </w:p>
+        </w:tc>
+        <w:tc>
+          <w:tcPr/>
+          <w:p>
+            <w:pPr>
+              <w:pStyle w:val="Compact"/>
+            </w:pPr>
+          </w:p>
+        </w:tc>
+        <w:tc>
+          <w:tcPr/>
+          <w:p>
+            <w:pPr>
+              <w:pStyle w:val="Compact"/>
+              <w:jc w:val="left"/>
+            </w:pPr>
+            <w:r>
+              <w:t xml:space="preserve">0.122</w:t>
+            </w:r>
+          </w:p>
+        </w:tc>
+        <w:tc>
+          <w:tcPr/>
+          <w:p>
+            <w:pPr>
+              <w:pStyle w:val="Compact"/>
+              <w:jc w:val="left"/>
+            </w:pPr>
+            <w:r>
+              <w:t xml:space="preserve">0.090</w:t>
+            </w:r>
+          </w:p>
+        </w:tc>
+        <w:tc>
+          <w:tcPr/>
+          <w:p>
+            <w:pPr>
+              <w:pStyle w:val="Compact"/>
+            </w:pPr>
+          </w:p>
+        </w:tc>
+        <w:tc>
+          <w:tcPr/>
+          <w:p>
+            <w:pPr>
+              <w:pStyle w:val="Compact"/>
+              <w:jc w:val="left"/>
+            </w:pPr>
+            <w:r>
+              <w:t xml:space="preserve">0.117</w:t>
+            </w:r>
+          </w:p>
+        </w:tc>
+      </w:tr>
+      <w:tr>
+        <w:tc>
+          <w:tcPr/>
+          <w:p>
+            <w:pPr>
+              <w:pStyle w:val="Compact"/>
+            </w:pPr>
+          </w:p>
+        </w:tc>
+        <w:tc>
+          <w:tcPr/>
+          <w:p>
+            <w:pPr>
+              <w:pStyle w:val="Compact"/>
+            </w:pPr>
+          </w:p>
+        </w:tc>
+        <w:tc>
+          <w:tcPr/>
+          <w:p>
+            <w:pPr>
+              <w:pStyle w:val="Compact"/>
+              <w:jc w:val="left"/>
+            </w:pPr>
+            <w:r>
+              <w:t xml:space="preserve">(0.020)</w:t>
+            </w:r>
+          </w:p>
+        </w:tc>
+        <w:tc>
+          <w:tcPr/>
+          <w:p>
+            <w:pPr>
+              <w:pStyle w:val="Compact"/>
+              <w:jc w:val="left"/>
+            </w:pPr>
+            <w:r>
+              <w:t xml:space="preserve">(0.029)</w:t>
+            </w:r>
+          </w:p>
+        </w:tc>
+        <w:tc>
+          <w:tcPr/>
+          <w:p>
+            <w:pPr>
+              <w:pStyle w:val="Compact"/>
+            </w:pPr>
+          </w:p>
+        </w:tc>
+        <w:tc>
+          <w:tcPr/>
+          <w:p>
+            <w:pPr>
+              <w:pStyle w:val="Compact"/>
+              <w:jc w:val="left"/>
+            </w:pPr>
+            <w:r>
+              <w:t xml:space="preserve">(0.017)</w:t>
+            </w:r>
+          </w:p>
+        </w:tc>
+      </w:tr>
+      <w:tr>
+        <w:tc>
+          <w:tcPr/>
+          <w:p>
+            <w:pPr>
+              <w:pStyle w:val="Compact"/>
+              <w:jc w:val="left"/>
+            </w:pPr>
+            <w:r>
+              <w:t xml:space="preserve">species_nameEncelia californica</w:t>
+            </w:r>
+          </w:p>
+        </w:tc>
+        <w:tc>
+          <w:tcPr/>
+          <w:p>
+            <w:pPr>
+              <w:pStyle w:val="Compact"/>
+            </w:pPr>
+          </w:p>
+        </w:tc>
+        <w:tc>
+          <w:tcPr/>
+          <w:p>
+            <w:pPr>
+              <w:pStyle w:val="Compact"/>
+              <w:jc w:val="left"/>
+            </w:pPr>
+            <w:r>
+              <w:t xml:space="preserve">0.238</w:t>
+            </w:r>
+          </w:p>
+        </w:tc>
+        <w:tc>
+          <w:tcPr/>
+          <w:p>
+            <w:pPr>
+              <w:pStyle w:val="Compact"/>
+            </w:pPr>
+          </w:p>
+        </w:tc>
+        <w:tc>
+          <w:tcPr/>
+          <w:p>
+            <w:pPr>
+              <w:pStyle w:val="Compact"/>
+              <w:jc w:val="left"/>
+            </w:pPr>
+            <w:r>
+              <w:t xml:space="preserve">0.115</w:t>
+            </w:r>
+          </w:p>
+        </w:tc>
+        <w:tc>
+          <w:tcPr/>
+          <w:p>
+            <w:pPr>
+              <w:pStyle w:val="Compact"/>
+              <w:jc w:val="left"/>
+            </w:pPr>
+            <w:r>
+              <w:t xml:space="preserve">0.218</w:t>
+            </w:r>
+          </w:p>
+        </w:tc>
+      </w:tr>
+      <w:tr>
+        <w:tc>
+          <w:tcPr/>
+          <w:p>
+            <w:pPr>
+              <w:pStyle w:val="Compact"/>
+            </w:pPr>
+          </w:p>
+        </w:tc>
+        <w:tc>
+          <w:tcPr/>
+          <w:p>
+            <w:pPr>
+              <w:pStyle w:val="Compact"/>
+            </w:pPr>
+          </w:p>
+        </w:tc>
+        <w:tc>
+          <w:tcPr/>
+          <w:p>
+            <w:pPr>
+              <w:pStyle w:val="Compact"/>
+              <w:jc w:val="left"/>
+            </w:pPr>
+            <w:r>
+              <w:t xml:space="preserve">(0.051)</w:t>
+            </w:r>
+          </w:p>
+        </w:tc>
+        <w:tc>
+          <w:tcPr/>
+          <w:p>
+            <w:pPr>
+              <w:pStyle w:val="Compact"/>
+            </w:pPr>
+          </w:p>
+        </w:tc>
+        <w:tc>
+          <w:tcPr/>
+          <w:p>
+            <w:pPr>
+              <w:pStyle w:val="Compact"/>
+              <w:jc w:val="left"/>
+            </w:pPr>
+            <w:r>
+              <w:t xml:space="preserve">(0.059)</w:t>
+            </w:r>
+          </w:p>
+        </w:tc>
+        <w:tc>
+          <w:tcPr/>
+          <w:p>
+            <w:pPr>
+              <w:pStyle w:val="Compact"/>
+              <w:jc w:val="left"/>
+            </w:pPr>
+            <w:r>
+              <w:t xml:space="preserve">(0.032)</w:t>
+            </w:r>
+          </w:p>
+        </w:tc>
+      </w:tr>
+      <w:tr>
+        <w:tc>
+          <w:tcPr/>
+          <w:p>
+            <w:pPr>
+              <w:pStyle w:val="Compact"/>
+              <w:jc w:val="left"/>
+            </w:pPr>
+            <w:r>
+              <w:t xml:space="preserve">species_nameEschscholzia californica</w:t>
+            </w:r>
+          </w:p>
+        </w:tc>
+        <w:tc>
+          <w:tcPr/>
+          <w:p>
+            <w:pPr>
+              <w:pStyle w:val="Compact"/>
+            </w:pPr>
+          </w:p>
+        </w:tc>
+        <w:tc>
+          <w:tcPr/>
+          <w:p>
+            <w:pPr>
+              <w:pStyle w:val="Compact"/>
+              <w:jc w:val="left"/>
+            </w:pPr>
+            <w:r>
+              <w:t xml:space="preserve">0.234</w:t>
+            </w:r>
+          </w:p>
+        </w:tc>
+        <w:tc>
+          <w:tcPr/>
+          <w:p>
+            <w:pPr>
+              <w:pStyle w:val="Compact"/>
+            </w:pPr>
+          </w:p>
+        </w:tc>
+        <w:tc>
+          <w:tcPr/>
+          <w:p>
+            <w:pPr>
+              <w:pStyle w:val="Compact"/>
+              <w:jc w:val="left"/>
+            </w:pPr>
+            <w:r>
+              <w:t xml:space="preserve">0.222</w:t>
+            </w:r>
+          </w:p>
+        </w:tc>
+        <w:tc>
+          <w:tcPr/>
+          <w:p>
+            <w:pPr>
+              <w:pStyle w:val="Compact"/>
+              <w:jc w:val="left"/>
+            </w:pPr>
+            <w:r>
+              <w:t xml:space="preserve">0.232</w:t>
+            </w:r>
+          </w:p>
+        </w:tc>
+      </w:tr>
+      <w:tr>
+        <w:tc>
+          <w:tcPr/>
+          <w:p>
+            <w:pPr>
+              <w:pStyle w:val="Compact"/>
+            </w:pPr>
+          </w:p>
+        </w:tc>
+        <w:tc>
+          <w:tcPr/>
+          <w:p>
+            <w:pPr>
+              <w:pStyle w:val="Compact"/>
+            </w:pPr>
+          </w:p>
+        </w:tc>
+        <w:tc>
+          <w:tcPr/>
+          <w:p>
+            <w:pPr>
+              <w:pStyle w:val="Compact"/>
+              <w:jc w:val="left"/>
+            </w:pPr>
+            <w:r>
+              <w:t xml:space="preserve">(0.033)</w:t>
+            </w:r>
+          </w:p>
+        </w:tc>
+        <w:tc>
+          <w:tcPr/>
+          <w:p>
+            <w:pPr>
+              <w:pStyle w:val="Compact"/>
+            </w:pPr>
+          </w:p>
+        </w:tc>
+        <w:tc>
+          <w:tcPr/>
+          <w:p>
+            <w:pPr>
+              <w:pStyle w:val="Compact"/>
+              <w:jc w:val="left"/>
+            </w:pPr>
+            <w:r>
+              <w:t xml:space="preserve">(0.041)</w:t>
+            </w:r>
+          </w:p>
+        </w:tc>
+        <w:tc>
+          <w:tcPr/>
+          <w:p>
+            <w:pPr>
+              <w:pStyle w:val="Compact"/>
+              <w:jc w:val="left"/>
+            </w:pPr>
+            <w:r>
+              <w:t xml:space="preserve">(0.032)</w:t>
+            </w:r>
+          </w:p>
+        </w:tc>
+      </w:tr>
+      <w:tr>
+        <w:tc>
+          <w:tcPr/>
+          <w:p>
+            <w:pPr>
+              <w:pStyle w:val="Compact"/>
+              <w:jc w:val="left"/>
+            </w:pPr>
+            <w:r>
+              <w:t xml:space="preserve">species_nameGrindelia camporum</w:t>
+            </w:r>
+          </w:p>
+        </w:tc>
+        <w:tc>
+          <w:tcPr/>
+          <w:p>
+            <w:pPr>
+              <w:pStyle w:val="Compact"/>
+            </w:pPr>
+          </w:p>
+        </w:tc>
+        <w:tc>
+          <w:tcPr/>
+          <w:p>
+            <w:pPr>
+              <w:pStyle w:val="Compact"/>
+              <w:jc w:val="left"/>
+            </w:pPr>
+            <w:r>
+              <w:t xml:space="preserve">0.330</w:t>
+            </w:r>
+          </w:p>
+        </w:tc>
+        <w:tc>
+          <w:tcPr/>
+          <w:p>
+            <w:pPr>
+              <w:pStyle w:val="Compact"/>
+            </w:pPr>
+          </w:p>
+        </w:tc>
+        <w:tc>
+          <w:tcPr/>
+          <w:p>
+            <w:pPr>
+              <w:pStyle w:val="Compact"/>
+              <w:jc w:val="left"/>
+            </w:pPr>
+            <w:r>
+              <w:t xml:space="preserve">0.226</w:t>
+            </w:r>
+          </w:p>
+        </w:tc>
+        <w:tc>
+          <w:tcPr/>
+          <w:p>
+            <w:pPr>
+              <w:pStyle w:val="Compact"/>
+              <w:jc w:val="left"/>
+            </w:pPr>
+            <w:r>
+              <w:t xml:space="preserve">0.313</w:t>
+            </w:r>
+          </w:p>
+        </w:tc>
+      </w:tr>
+      <w:tr>
+        <w:tc>
+          <w:tcPr/>
+          <w:p>
+            <w:pPr>
+              <w:pStyle w:val="Compact"/>
+            </w:pPr>
+          </w:p>
+        </w:tc>
+        <w:tc>
+          <w:tcPr/>
+          <w:p>
+            <w:pPr>
+              <w:pStyle w:val="Compact"/>
+            </w:pPr>
+          </w:p>
+        </w:tc>
+        <w:tc>
+          <w:tcPr/>
+          <w:p>
+            <w:pPr>
+              <w:pStyle w:val="Compact"/>
+              <w:jc w:val="left"/>
+            </w:pPr>
+            <w:r>
+              <w:t xml:space="preserve">(0.047)</w:t>
+            </w:r>
+          </w:p>
+        </w:tc>
+        <w:tc>
+          <w:tcPr/>
+          <w:p>
+            <w:pPr>
+              <w:pStyle w:val="Compact"/>
+            </w:pPr>
+          </w:p>
+        </w:tc>
+        <w:tc>
+          <w:tcPr/>
+          <w:p>
+            <w:pPr>
+              <w:pStyle w:val="Compact"/>
+              <w:jc w:val="left"/>
+            </w:pPr>
+            <w:r>
+              <w:t xml:space="preserve">(0.054)</w:t>
+            </w:r>
+          </w:p>
+        </w:tc>
+        <w:tc>
+          <w:tcPr/>
+          <w:p>
+            <w:pPr>
+              <w:pStyle w:val="Compact"/>
+              <w:jc w:val="left"/>
+            </w:pPr>
+            <w:r>
+              <w:t xml:space="preserve">(0.032)</w:t>
+            </w:r>
+          </w:p>
+        </w:tc>
+      </w:tr>
+      <w:tr>
+        <w:tc>
+          <w:tcPr/>
+          <w:p>
+            <w:pPr>
+              <w:pStyle w:val="Compact"/>
+              <w:jc w:val="left"/>
+            </w:pPr>
+            <w:r>
+              <w:t xml:space="preserve">species_nameNasella pulchra</w:t>
+            </w:r>
+          </w:p>
+        </w:tc>
+        <w:tc>
+          <w:tcPr/>
+          <w:p>
+            <w:pPr>
+              <w:pStyle w:val="Compact"/>
+            </w:pPr>
+          </w:p>
+        </w:tc>
+        <w:tc>
+          <w:tcPr/>
+          <w:p>
+            <w:pPr>
+              <w:pStyle w:val="Compact"/>
+              <w:jc w:val="left"/>
+            </w:pPr>
+            <w:r>
+              <w:t xml:space="preserve">0.241</w:t>
+            </w:r>
+          </w:p>
+        </w:tc>
+        <w:tc>
+          <w:tcPr/>
+          <w:p>
+            <w:pPr>
+              <w:pStyle w:val="Compact"/>
+            </w:pPr>
+          </w:p>
+        </w:tc>
+        <w:tc>
+          <w:tcPr/>
+          <w:p>
+            <w:pPr>
+              <w:pStyle w:val="Compact"/>
+              <w:jc w:val="left"/>
+            </w:pPr>
+            <w:r>
+              <w:t xml:space="preserve">0.168</w:t>
+            </w:r>
+          </w:p>
+        </w:tc>
+        <w:tc>
+          <w:tcPr/>
+          <w:p>
+            <w:pPr>
+              <w:pStyle w:val="Compact"/>
+              <w:jc w:val="left"/>
+            </w:pPr>
+            <w:r>
+              <w:t xml:space="preserve">0.229</w:t>
+            </w:r>
+          </w:p>
+        </w:tc>
+      </w:tr>
+      <w:tr>
+        <w:tc>
+          <w:tcPr/>
+          <w:p>
+            <w:pPr>
+              <w:pStyle w:val="Compact"/>
+            </w:pPr>
+          </w:p>
+        </w:tc>
+        <w:tc>
+          <w:tcPr/>
+          <w:p>
+            <w:pPr>
+              <w:pStyle w:val="Compact"/>
+            </w:pPr>
+          </w:p>
+        </w:tc>
+        <w:tc>
+          <w:tcPr/>
+          <w:p>
+            <w:pPr>
+              <w:pStyle w:val="Compact"/>
+              <w:jc w:val="left"/>
+            </w:pPr>
+            <w:r>
+              <w:t xml:space="preserve">(0.040)</w:t>
+            </w:r>
+          </w:p>
+        </w:tc>
+        <w:tc>
+          <w:tcPr/>
+          <w:p>
+            <w:pPr>
+              <w:pStyle w:val="Compact"/>
+            </w:pPr>
+          </w:p>
+        </w:tc>
+        <w:tc>
+          <w:tcPr/>
+          <w:p>
+            <w:pPr>
+              <w:pStyle w:val="Compact"/>
+              <w:jc w:val="left"/>
+            </w:pPr>
+            <w:r>
+              <w:t xml:space="preserve">(0.048)</w:t>
+            </w:r>
+          </w:p>
+        </w:tc>
+        <w:tc>
+          <w:tcPr/>
+          <w:p>
+            <w:pPr>
+              <w:pStyle w:val="Compact"/>
+              <w:jc w:val="left"/>
+            </w:pPr>
+            <w:r>
+              <w:t xml:space="preserve">(0.032)</w:t>
+            </w:r>
+          </w:p>
+        </w:tc>
+      </w:tr>
+      <w:tr>
+        <w:tc>
+          <w:tcPr/>
+          <w:p>
+            <w:pPr>
+              <w:pStyle w:val="Compact"/>
+              <w:jc w:val="left"/>
+            </w:pPr>
+            <w:r>
+              <w:t xml:space="preserve">species_namePenstemon centranthifolius</w:t>
+            </w:r>
+          </w:p>
+        </w:tc>
+        <w:tc>
+          <w:tcPr/>
+          <w:p>
+            <w:pPr>
+              <w:pStyle w:val="Compact"/>
+            </w:pPr>
+          </w:p>
+        </w:tc>
+        <w:tc>
+          <w:tcPr/>
+          <w:p>
+            <w:pPr>
+              <w:pStyle w:val="Compact"/>
+              <w:jc w:val="left"/>
+            </w:pPr>
+            <w:r>
+              <w:t xml:space="preserve">0.061</w:t>
+            </w:r>
+          </w:p>
+        </w:tc>
+        <w:tc>
+          <w:tcPr/>
+          <w:p>
+            <w:pPr>
+              <w:pStyle w:val="Compact"/>
+            </w:pPr>
+          </w:p>
+        </w:tc>
+        <w:tc>
+          <w:tcPr/>
+          <w:p>
+            <w:pPr>
+              <w:pStyle w:val="Compact"/>
+              <w:jc w:val="left"/>
+            </w:pPr>
+            <w:r>
+              <w:t xml:space="preserve">-0.006</w:t>
+            </w:r>
+          </w:p>
+        </w:tc>
+        <w:tc>
+          <w:tcPr/>
+          <w:p>
+            <w:pPr>
+              <w:pStyle w:val="Compact"/>
+              <w:jc w:val="left"/>
+            </w:pPr>
+            <w:r>
+              <w:t xml:space="preserve">0.050</w:t>
+            </w:r>
+          </w:p>
+        </w:tc>
+      </w:tr>
+      <w:tr>
+        <w:tc>
+          <w:tcPr/>
+          <w:p>
+            <w:pPr>
+              <w:pStyle w:val="Compact"/>
+            </w:pPr>
+          </w:p>
+        </w:tc>
+        <w:tc>
+          <w:tcPr/>
+          <w:p>
+            <w:pPr>
+              <w:pStyle w:val="Compact"/>
+            </w:pPr>
+          </w:p>
+        </w:tc>
+        <w:tc>
+          <w:tcPr/>
+          <w:p>
+            <w:pPr>
+              <w:pStyle w:val="Compact"/>
+              <w:jc w:val="left"/>
+            </w:pPr>
+            <w:r>
+              <w:t xml:space="preserve">(0.039)</w:t>
+            </w:r>
+          </w:p>
+        </w:tc>
+        <w:tc>
+          <w:tcPr/>
+          <w:p>
+            <w:pPr>
+              <w:pStyle w:val="Compact"/>
+            </w:pPr>
+          </w:p>
+        </w:tc>
+        <w:tc>
+          <w:tcPr/>
+          <w:p>
+            <w:pPr>
+              <w:pStyle w:val="Compact"/>
+              <w:jc w:val="left"/>
+            </w:pPr>
+            <w:r>
+              <w:t xml:space="preserve">(0.047)</w:t>
+            </w:r>
+          </w:p>
+        </w:tc>
+        <w:tc>
+          <w:tcPr/>
+          <w:p>
+            <w:pPr>
+              <w:pStyle w:val="Compact"/>
+              <w:jc w:val="left"/>
+            </w:pPr>
+            <w:r>
+              <w:t xml:space="preserve">(0.032)</w:t>
+            </w:r>
+          </w:p>
+        </w:tc>
+      </w:tr>
+      <w:tr>
+        <w:tc>
+          <w:tcPr/>
+          <w:p>
+            <w:pPr>
+              <w:pStyle w:val="Compact"/>
+              <w:jc w:val="left"/>
+            </w:pPr>
+            <w:r>
+              <w:t xml:space="preserve">species_nameSalvia leucophylla</w:t>
+            </w:r>
+          </w:p>
+        </w:tc>
+        <w:tc>
+          <w:tcPr/>
+          <w:p>
+            <w:pPr>
+              <w:pStyle w:val="Compact"/>
+            </w:pPr>
+          </w:p>
+        </w:tc>
+        <w:tc>
+          <w:tcPr/>
+          <w:p>
+            <w:pPr>
+              <w:pStyle w:val="Compact"/>
+              <w:jc w:val="left"/>
+            </w:pPr>
+            <w:r>
+              <w:t xml:space="preserve">0.117</w:t>
+            </w:r>
+          </w:p>
+        </w:tc>
+        <w:tc>
+          <w:tcPr/>
+          <w:p>
+            <w:pPr>
+              <w:pStyle w:val="Compact"/>
+            </w:pPr>
+          </w:p>
+        </w:tc>
+        <w:tc>
+          <w:tcPr/>
+          <w:p>
+            <w:pPr>
+              <w:pStyle w:val="Compact"/>
+              <w:jc w:val="left"/>
+            </w:pPr>
+            <w:r>
+              <w:t xml:space="preserve">0.139</w:t>
+            </w:r>
+          </w:p>
+        </w:tc>
+        <w:tc>
+          <w:tcPr/>
+          <w:p>
+            <w:pPr>
+              <w:pStyle w:val="Compact"/>
+              <w:jc w:val="left"/>
+            </w:pPr>
+            <w:r>
+              <w:t xml:space="preserve">0.120</w:t>
+            </w:r>
+          </w:p>
+        </w:tc>
+      </w:tr>
+      <w:tr>
+        <w:tc>
+          <w:tcPr/>
+          <w:p>
+            <w:pPr>
+              <w:pStyle w:val="Compact"/>
+            </w:pPr>
+          </w:p>
+        </w:tc>
+        <w:tc>
+          <w:tcPr/>
+          <w:p>
+            <w:pPr>
+              <w:pStyle w:val="Compact"/>
+            </w:pPr>
+          </w:p>
+        </w:tc>
+        <w:tc>
+          <w:tcPr/>
+          <w:p>
+            <w:pPr>
+              <w:pStyle w:val="Compact"/>
+              <w:jc w:val="left"/>
+            </w:pPr>
+            <w:r>
+              <w:t xml:space="preserve">(0.033)</w:t>
+            </w:r>
+          </w:p>
+        </w:tc>
+        <w:tc>
+          <w:tcPr/>
+          <w:p>
+            <w:pPr>
+              <w:pStyle w:val="Compact"/>
+            </w:pPr>
+          </w:p>
+        </w:tc>
+        <w:tc>
+          <w:tcPr/>
+          <w:p>
+            <w:pPr>
+              <w:pStyle w:val="Compact"/>
+              <w:jc w:val="left"/>
+            </w:pPr>
+            <w:r>
+              <w:t xml:space="preserve">(0.041)</w:t>
+            </w:r>
+          </w:p>
+        </w:tc>
+        <w:tc>
+          <w:tcPr/>
+          <w:p>
+            <w:pPr>
+              <w:pStyle w:val="Compact"/>
+              <w:jc w:val="left"/>
+            </w:pPr>
+            <w:r>
+              <w:t xml:space="preserve">(0.032)</w:t>
+            </w:r>
+          </w:p>
+        </w:tc>
+      </w:tr>
+      <w:tr>
+        <w:tc>
+          <w:tcPr/>
+          <w:p>
+            <w:pPr>
+              <w:pStyle w:val="Compact"/>
+              <w:jc w:val="left"/>
+            </w:pPr>
+            <w:r>
+              <w:t xml:space="preserve">Num.Obs.</w:t>
+            </w:r>
+          </w:p>
+        </w:tc>
+        <w:tc>
+          <w:tcPr/>
+          <w:p>
+            <w:pPr>
+              <w:pStyle w:val="Compact"/>
+              <w:jc w:val="left"/>
+            </w:pPr>
+            <w:r>
+              <w:t xml:space="preserve">70</w:t>
+            </w:r>
+          </w:p>
+        </w:tc>
+        <w:tc>
+          <w:tcPr/>
+          <w:p>
+            <w:pPr>
+              <w:pStyle w:val="Compact"/>
+              <w:jc w:val="left"/>
+            </w:pPr>
+            <w:r>
+              <w:t xml:space="preserve">70</w:t>
+            </w:r>
+          </w:p>
+        </w:tc>
+        <w:tc>
+          <w:tcPr/>
+          <w:p>
+            <w:pPr>
+              <w:pStyle w:val="Compact"/>
+              <w:jc w:val="left"/>
+            </w:pPr>
+            <w:r>
+              <w:t xml:space="preserve">70</w:t>
+            </w:r>
+          </w:p>
+        </w:tc>
+        <w:tc>
+          <w:tcPr/>
+          <w:p>
+            <w:pPr>
+              <w:pStyle w:val="Compact"/>
+              <w:jc w:val="left"/>
+            </w:pPr>
+            <w:r>
+              <w:t xml:space="preserve">70</w:t>
+            </w:r>
+          </w:p>
+        </w:tc>
+        <w:tc>
+          <w:tcPr/>
+          <w:p>
+            <w:pPr>
+              <w:pStyle w:val="Compact"/>
+              <w:jc w:val="left"/>
+            </w:pPr>
+            <w:r>
+              <w:t xml:space="preserve">70</w:t>
+            </w:r>
+          </w:p>
+        </w:tc>
+      </w:tr>
+      <w:tr>
+        <w:tc>
+          <w:tcPr/>
+          <w:p>
+            <w:pPr>
+              <w:pStyle w:val="Compact"/>
+              <w:jc w:val="left"/>
+            </w:pPr>
+            <w:r>
+              <w:t xml:space="preserve">R2</w:t>
+            </w:r>
+          </w:p>
+        </w:tc>
+        <w:tc>
+          <w:tcPr/>
+          <w:p>
+            <w:pPr>
+              <w:pStyle w:val="Compact"/>
+              <w:jc w:val="left"/>
+            </w:pPr>
+            <w:r>
+              <w:t xml:space="preserve">0.000</w:t>
+            </w:r>
+          </w:p>
+        </w:tc>
+        <w:tc>
+          <w:tcPr/>
+          <w:p>
+            <w:pPr>
+              <w:pStyle w:val="Compact"/>
+              <w:jc w:val="left"/>
+            </w:pPr>
+            <w:r>
+              <w:t xml:space="preserve">0.755</w:t>
+            </w:r>
+          </w:p>
+        </w:tc>
+        <w:tc>
+          <w:tcPr/>
+          <w:p>
+            <w:pPr>
+              <w:pStyle w:val="Compact"/>
+              <w:jc w:val="left"/>
+            </w:pPr>
+            <w:r>
+              <w:t xml:space="preserve">0.303</w:t>
+            </w:r>
+          </w:p>
+        </w:tc>
+        <w:tc>
+          <w:tcPr/>
+          <w:p>
+            <w:pPr>
+              <w:pStyle w:val="Compact"/>
+              <w:jc w:val="left"/>
+            </w:pPr>
+            <w:r>
+              <w:t xml:space="preserve">0.610</w:t>
+            </w:r>
+          </w:p>
+        </w:tc>
+        <w:tc>
+          <w:tcPr/>
+          <w:p>
+            <w:pPr>
+              <w:pStyle w:val="Compact"/>
+              <w:jc w:val="left"/>
+            </w:pPr>
+            <w:r>
+              <w:t xml:space="preserve">0.754</w:t>
+            </w:r>
+          </w:p>
+        </w:tc>
+      </w:tr>
+      <w:tr>
+        <w:tc>
+          <w:tcPr/>
+          <w:p>
+            <w:pPr>
+              <w:pStyle w:val="Compact"/>
+              <w:jc w:val="left"/>
+            </w:pPr>
+            <w:r>
+              <w:t xml:space="preserve">R2 Adj.</w:t>
+            </w:r>
+          </w:p>
+        </w:tc>
+        <w:tc>
+          <w:tcPr/>
+          <w:p>
+            <w:pPr>
+              <w:pStyle w:val="Compact"/>
+              <w:jc w:val="left"/>
+            </w:pPr>
+            <w:r>
+              <w:t xml:space="preserve">0.000</w:t>
+            </w:r>
+          </w:p>
+        </w:tc>
+        <w:tc>
+          <w:tcPr/>
+          <w:p>
+            <w:pPr>
+              <w:pStyle w:val="Compact"/>
+              <w:jc w:val="left"/>
+            </w:pPr>
+            <w:r>
+              <w:t xml:space="preserve">0.722</w:t>
+            </w:r>
+          </w:p>
+        </w:tc>
+        <w:tc>
+          <w:tcPr/>
+          <w:p>
+            <w:pPr>
+              <w:pStyle w:val="Compact"/>
+              <w:jc w:val="left"/>
+            </w:pPr>
+            <w:r>
+              <w:t xml:space="preserve">0.282</w:t>
+            </w:r>
+          </w:p>
+        </w:tc>
+        <w:tc>
+          <w:tcPr/>
+          <w:p>
+            <w:pPr>
+              <w:pStyle w:val="Compact"/>
+              <w:jc w:val="left"/>
+            </w:pPr>
+            <w:r>
+              <w:t xml:space="preserve">0.566</w:t>
+            </w:r>
+          </w:p>
+        </w:tc>
+        <w:tc>
+          <w:tcPr/>
+          <w:p>
+            <w:pPr>
+              <w:pStyle w:val="Compact"/>
+              <w:jc w:val="left"/>
+            </w:pPr>
+            <w:r>
+              <w:t xml:space="preserve">0.726</w:t>
+            </w:r>
+          </w:p>
+        </w:tc>
+      </w:tr>
+      <w:tr>
+        <w:tc>
+          <w:tcPr/>
+          <w:p>
+            <w:pPr>
+              <w:pStyle w:val="Compact"/>
+              <w:jc w:val="left"/>
+            </w:pPr>
+            <w:r>
+              <w:t xml:space="preserve">AIC</w:t>
+            </w:r>
+          </w:p>
+        </w:tc>
+        <w:tc>
+          <w:tcPr/>
+          <w:p>
+            <w:pPr>
+              <w:pStyle w:val="Compact"/>
+              <w:jc w:val="left"/>
+            </w:pPr>
+            <w:r>
+              <w:t xml:space="preserve">-75.2</w:t>
+            </w:r>
+          </w:p>
+        </w:tc>
+        <w:tc>
+          <w:tcPr/>
+          <w:p>
+            <w:pPr>
+              <w:pStyle w:val="Compact"/>
+              <w:jc w:val="left"/>
+            </w:pPr>
+            <w:r>
+              <w:t xml:space="preserve">-157.5</w:t>
+            </w:r>
+          </w:p>
+        </w:tc>
+        <w:tc>
+          <w:tcPr/>
+          <w:p>
+            <w:pPr>
+              <w:pStyle w:val="Compact"/>
+              <w:jc w:val="left"/>
+            </w:pPr>
+            <w:r>
+              <w:t xml:space="preserve">-96.4</w:t>
+            </w:r>
+          </w:p>
+        </w:tc>
+        <w:tc>
+          <w:tcPr/>
+          <w:p>
+            <w:pPr>
+              <w:pStyle w:val="Compact"/>
+              <w:jc w:val="left"/>
+            </w:pPr>
+            <w:r>
+              <w:t xml:space="preserve">-127.1</w:t>
+            </w:r>
+          </w:p>
+        </w:tc>
+        <w:tc>
+          <w:tcPr/>
+          <w:p>
+            <w:pPr>
+              <w:pStyle w:val="Compact"/>
+              <w:jc w:val="left"/>
+            </w:pPr>
+            <w:r>
+              <w:t xml:space="preserve">-159.2</w:t>
+            </w:r>
+          </w:p>
+        </w:tc>
+      </w:tr>
+      <w:tr>
+        <w:tc>
+          <w:tcPr/>
+          <w:p>
+            <w:pPr>
+              <w:pStyle w:val="Compact"/>
+              <w:jc w:val="left"/>
+            </w:pPr>
+            <w:r>
+              <w:t xml:space="preserve">BIC</w:t>
+            </w:r>
+          </w:p>
+        </w:tc>
+        <w:tc>
+          <w:tcPr/>
+          <w:p>
+            <w:pPr>
+              <w:pStyle w:val="Compact"/>
+              <w:jc w:val="left"/>
+            </w:pPr>
+            <w:r>
+              <w:t xml:space="preserve">-70.7</w:t>
+            </w:r>
+          </w:p>
+        </w:tc>
+        <w:tc>
+          <w:tcPr/>
+          <w:p>
+            <w:pPr>
+              <w:pStyle w:val="Compact"/>
+              <w:jc w:val="left"/>
+            </w:pPr>
+            <w:r>
+              <w:t xml:space="preserve">-135.0</w:t>
+            </w:r>
+          </w:p>
+        </w:tc>
+        <w:tc>
+          <w:tcPr/>
+          <w:p>
+            <w:pPr>
+              <w:pStyle w:val="Compact"/>
+              <w:jc w:val="left"/>
+            </w:pPr>
+            <w:r>
+              <w:t xml:space="preserve">-87.4</w:t>
+            </w:r>
+          </w:p>
+        </w:tc>
+        <w:tc>
+          <w:tcPr/>
+          <w:p>
+            <w:pPr>
+              <w:pStyle w:val="Compact"/>
+              <w:jc w:val="left"/>
+            </w:pPr>
+            <w:r>
+              <w:t xml:space="preserve">-106.8</w:t>
+            </w:r>
+          </w:p>
+        </w:tc>
+        <w:tc>
+          <w:tcPr/>
+          <w:p>
+            <w:pPr>
+              <w:pStyle w:val="Compact"/>
+              <w:jc w:val="left"/>
+            </w:pPr>
+            <w:r>
+              <w:t xml:space="preserve">-139.0</w:t>
+            </w:r>
+          </w:p>
+        </w:tc>
+      </w:tr>
+      <w:tr>
+        <w:tc>
+          <w:tcPr/>
+          <w:p>
+            <w:pPr>
+              <w:pStyle w:val="Compact"/>
+              <w:jc w:val="left"/>
+            </w:pPr>
+            <w:r>
+              <w:t xml:space="preserve">Log.Lik.</w:t>
+            </w:r>
+          </w:p>
+        </w:tc>
+        <w:tc>
+          <w:tcPr/>
+          <w:p>
+            <w:pPr>
+              <w:pStyle w:val="Compact"/>
+              <w:jc w:val="left"/>
+            </w:pPr>
+            <w:r>
+              <w:t xml:space="preserve">39.580</w:t>
+            </w:r>
+          </w:p>
+        </w:tc>
+        <w:tc>
+          <w:tcPr/>
+          <w:p>
+            <w:pPr>
+              <w:pStyle w:val="Compact"/>
+              <w:jc w:val="left"/>
+            </w:pPr>
+            <w:r>
+              <w:t xml:space="preserve">88.741</w:t>
+            </w:r>
+          </w:p>
+        </w:tc>
+        <w:tc>
+          <w:tcPr/>
+          <w:p>
+            <w:pPr>
+              <w:pStyle w:val="Compact"/>
+              <w:jc w:val="left"/>
+            </w:pPr>
+            <w:r>
+              <w:t xml:space="preserve">52.220</w:t>
+            </w:r>
+          </w:p>
+        </w:tc>
+        <w:tc>
+          <w:tcPr/>
+          <w:p>
+            <w:pPr>
+              <w:pStyle w:val="Compact"/>
+              <w:jc w:val="left"/>
+            </w:pPr>
+            <w:r>
+              <w:t xml:space="preserve">72.538</w:t>
+            </w:r>
+          </w:p>
+        </w:tc>
+        <w:tc>
+          <w:tcPr/>
+          <w:p>
+            <w:pPr>
+              <w:pStyle w:val="Compact"/>
+              <w:jc w:val="left"/>
+            </w:pPr>
+            <w:r>
+              <w:t xml:space="preserve">88.598</w:t>
+            </w:r>
+          </w:p>
+        </w:tc>
+      </w:tr>
+      <w:tr>
+        <w:tc>
+          <w:tcPr/>
+          <w:p>
+            <w:pPr>
+              <w:pStyle w:val="Compact"/>
+              <w:jc w:val="left"/>
+            </w:pPr>
+            <w:r>
+              <w:t xml:space="preserve">RMSE</w:t>
+            </w:r>
+          </w:p>
+        </w:tc>
+        <w:tc>
+          <w:tcPr/>
+          <w:p>
+            <w:pPr>
+              <w:pStyle w:val="Compact"/>
+              <w:jc w:val="left"/>
+            </w:pPr>
+            <w:r>
+              <w:t xml:space="preserve">0.14</w:t>
+            </w:r>
+          </w:p>
+        </w:tc>
+        <w:tc>
+          <w:tcPr/>
+          <w:p>
+            <w:pPr>
+              <w:pStyle w:val="Compact"/>
+              <w:jc w:val="left"/>
+            </w:pPr>
+            <w:r>
+              <w:t xml:space="preserve">0.07</w:t>
+            </w:r>
+          </w:p>
+        </w:tc>
+        <w:tc>
+          <w:tcPr/>
+          <w:p>
+            <w:pPr>
+              <w:pStyle w:val="Compact"/>
+              <w:jc w:val="left"/>
+            </w:pPr>
+            <w:r>
+              <w:t xml:space="preserve">0.11</w:t>
+            </w:r>
+          </w:p>
+        </w:tc>
+        <w:tc>
+          <w:tcPr/>
+          <w:p>
+            <w:pPr>
+              <w:pStyle w:val="Compact"/>
+              <w:jc w:val="left"/>
+            </w:pPr>
+            <w:r>
+              <w:t xml:space="preserve">0.09</w:t>
+            </w:r>
+          </w:p>
+        </w:tc>
+        <w:tc>
+          <w:tcPr/>
+          <w:p>
+            <w:pPr>
+              <w:pStyle w:val="Compact"/>
+              <w:jc w:val="left"/>
+            </w:pPr>
+            <w:r>
+              <w:t xml:space="preserve">0.07</w:t>
+            </w:r>
+          </w:p>
+        </w:tc>
+      </w:tr>
+    </w:tbl>
+    <w:bookmarkEnd w:id="24"/>
+    <w:bookmarkStart w:id="28" w:name="b.-statistical-methods"/>
+    <w:p>
+      <w:pPr>
+        <w:pStyle w:val="Heading2"/>
+      </w:pPr>
+      <w:r>
+        <w:t xml:space="preserve">b. Statistical methods</w:t>
+      </w:r>
+    </w:p>
+    <w:p>
+      <w:pPr>
+        <w:pStyle w:val="SourceCode"/>
+      </w:pPr>
       <w:r>
         <w:rPr>
           <w:rStyle w:val="FunctionTok"/>
@@ -2110,18 +3903,18 @@
           <wp:inline>
             <wp:extent cx="5334000" cy="4267200"/>
             <wp:effectExtent b="0" l="0" r="0" t="0"/>
-            <wp:docPr descr="" title="" id="24" name="Picture"/>
+            <wp:docPr descr="" title="" id="26" name="Picture"/>
             <a:graphic>
               <a:graphicData uri="http://schemas.openxmlformats.org/drawingml/2006/picture">
                 <pic:pic>
                   <pic:nvPicPr>
-                    <pic:cNvPr descr="HW3_files/figure-docx/model4-1.png" id="25" name="Picture"/>
+                    <pic:cNvPr descr="HW3_files/figure-docx/model4-diagnostics-1.png" id="27" name="Picture"/>
                     <pic:cNvPicPr>
                       <a:picLocks noChangeArrowheads="1" noChangeAspect="1"/>
                     </pic:cNvPicPr>
                   </pic:nvPicPr>
                   <pic:blipFill>
-                    <a:blip r:embed="rId23"/>
+                    <a:blip r:embed="rId25"/>
                     <a:stretch>
                       <a:fillRect/>
                     </a:stretch>
@@ -2157,11 +3950,25 @@
           <w:bCs/>
           <w:b/>
         </w:rPr>
-        <w:t xml:space="preserve">Diagnostics for model4 confirm that the model conforms to the assumptions of linear models. The residuals and square root of the standardized residuals are evenly distributed across the model predictions, indicating homoscedastic residuals. We can also see that we have normality from the QQ plot since the relationship between the theoretical values and standardized residuals is roughly linear. Finally, there seems to be no outliers that significantly influence the model as visualized in the fourth plot.</w:t>
+        <w:t xml:space="preserve">To examine the influence of specific leaf area (SLA), water treatment, and species on total biomass</w:t>
+      </w:r>
+      <w:r>
+        <w:rPr>
+          <w:bCs/>
+          <w:b/>
+        </w:rPr>
+        <w:t xml:space="preserve"> </w:t>
+      </w:r>
+      <w:r>
+        <w:rPr>
+          <w:bCs/>
+          <w:b/>
+        </w:rPr>
+        <w:t xml:space="preserve">Finally, the diagnostics for model4 confirm that the model conforms to the assumptions of linear models. The residuals and square root of the standardized residuals are evenly distributed across the model predictions, indicating homoscedastic residuals. We can also see that we have normality from the QQ plot since the relationship between the theoretical values and standardized residuals is roughly linear. Finally, there seems to be no outliers that significantly influence the model as visualized in the fourth plot.</w:t>
       </w:r>
     </w:p>
-    <w:bookmarkEnd w:id="26"/>
-    <w:bookmarkStart w:id="27" w:name="model-selection"/>
+    <w:bookmarkEnd w:id="28"/>
+    <w:bookmarkStart w:id="29" w:name="model-selection"/>
     <w:p>
       <w:pPr>
         <w:pStyle w:val="Heading2"/>
@@ -2332,8 +4139,8 @@
         <w:t xml:space="preserve">From the AC test, we can see that model4, which conforms to linear model assumptions, is the best model that predicts total biomass growth as it has the smallest AIC value and its delta = 0. This means that water treatment and species are the best predictors for total biomass growth from the combinations of the predictor variables.</w:t>
       </w:r>
     </w:p>
-    <w:bookmarkEnd w:id="27"/>
-    <w:bookmarkStart w:id="28" w:name="model-summary"/>
+    <w:bookmarkEnd w:id="29"/>
+    <w:bookmarkStart w:id="30" w:name="model-summary"/>
     <w:p>
       <w:pPr>
         <w:pStyle w:val="Heading2"/>
@@ -2710,38 +4517,38 @@
         <w:t xml:space="preserve">insert response here</w:t>
       </w:r>
     </w:p>
-    <w:bookmarkEnd w:id="28"/>
-    <w:bookmarkStart w:id="29" w:name="model-predictions"/>
+    <w:bookmarkEnd w:id="30"/>
+    <w:bookmarkStart w:id="31" w:name="model-predictions"/>
     <w:p>
       <w:pPr>
         <w:pStyle w:val="Heading2"/>
       </w:pPr>
       <w:r>
         <w:t xml:space="preserve">Model predictions</w:t>
-      </w:r>
-    </w:p>
-    <w:bookmarkEnd w:id="29"/>
-    <w:bookmarkEnd w:id="30"/>
-    <w:bookmarkStart w:id="41" w:name="problem-2"/>
-    <w:p>
-      <w:pPr>
-        <w:pStyle w:val="Heading1"/>
-      </w:pPr>
-      <w:r>
-        <w:t xml:space="preserve">Problem 2</w:t>
-      </w:r>
-    </w:p>
-    <w:bookmarkStart w:id="31" w:name="X87c84907e883f0b7b249dcd782d0ca04889c739"/>
-    <w:p>
-      <w:pPr>
-        <w:pStyle w:val="Heading2"/>
-      </w:pPr>
-      <w:r>
-        <w:t xml:space="preserve">a. I would like to plot a bar graph with each bar being an individual run, and the y-axis representing the total distance in miles of that run. Each bar will be colored by the time of day the run occurred at with the goal of representing what time of day I prefer to run at given my weekly schedule. The three categories will be Morning (7AM - 11:59AM), Noon/Afternoon (12PM - 4:59PM), and Evening/Night (5PM - 10PM). The final plot will be completed on paper using watercolor paint.</w:t>
       </w:r>
     </w:p>
     <w:bookmarkEnd w:id="31"/>
-    <w:bookmarkStart w:id="35" w:name="b.-paper-sketch"/>
+    <w:bookmarkEnd w:id="32"/>
+    <w:bookmarkStart w:id="43" w:name="problem-2"/>
+    <w:p>
+      <w:pPr>
+        <w:pStyle w:val="Heading1"/>
+      </w:pPr>
+      <w:r>
+        <w:t xml:space="preserve">Problem 2</w:t>
+      </w:r>
+    </w:p>
+    <w:bookmarkStart w:id="33" w:name="X87c84907e883f0b7b249dcd782d0ca04889c739"/>
+    <w:p>
+      <w:pPr>
+        <w:pStyle w:val="Heading2"/>
+      </w:pPr>
+      <w:r>
+        <w:t xml:space="preserve">a. I would like to plot a bar graph with each bar being an individual run, and the y-axis representing the total distance in miles of that run. Each bar will be colored by the time of day the run occurred at with the goal of representing what time of day I prefer to run at given my weekly schedule. The three categories will be Morning (7AM - 11:59AM), Noon/Afternoon (12PM - 4:59PM), and Evening/Night (5PM - 10PM). The final plot will be completed on paper using watercolor paint.</w:t>
+      </w:r>
+    </w:p>
+    <w:bookmarkEnd w:id="33"/>
+    <w:bookmarkStart w:id="37" w:name="b.-paper-sketch"/>
     <w:p>
       <w:pPr>
         <w:pStyle w:val="Heading2"/>
@@ -2772,18 +4579,18 @@
                 <wp:inline>
                   <wp:extent cx="5334000" cy="1948831"/>
                   <wp:effectExtent b="0" l="0" r="0" t="0"/>
-                  <wp:docPr descr="" title="" id="33" name="Picture"/>
+                  <wp:docPr descr="" title="" id="35" name="Picture"/>
                   <a:graphic>
                     <a:graphicData uri="http://schemas.openxmlformats.org/drawingml/2006/picture">
                       <pic:pic>
                         <pic:nvPicPr>
-                          <pic:cNvPr descr="aff_sketch.jpeg" id="34" name="Picture"/>
+                          <pic:cNvPr descr="aff_sketch.jpeg" id="36" name="Picture"/>
                           <pic:cNvPicPr>
                             <a:picLocks noChangeArrowheads="1" noChangeAspect="1"/>
                           </pic:cNvPicPr>
                         </pic:nvPicPr>
                         <pic:blipFill>
-                          <a:blip r:embed="rId32"/>
+                          <a:blip r:embed="rId34"/>
                           <a:stretch>
                             <a:fillRect/>
                           </a:stretch>
@@ -2826,8 +4633,8 @@
         </w:tc>
       </w:tr>
     </w:tbl>
-    <w:bookmarkEnd w:id="35"/>
-    <w:bookmarkStart w:id="39" w:name="c.-visualization-draft"/>
+    <w:bookmarkEnd w:id="37"/>
+    <w:bookmarkStart w:id="41" w:name="c.-visualization-draft"/>
     <w:p>
       <w:pPr>
         <w:pStyle w:val="Heading2"/>
@@ -2858,18 +4665,18 @@
                 <wp:inline>
                   <wp:extent cx="5334000" cy="3725758"/>
                   <wp:effectExtent b="0" l="0" r="0" t="0"/>
-                  <wp:docPr descr="" title="" id="37" name="Picture"/>
+                  <wp:docPr descr="" title="" id="39" name="Picture"/>
                   <a:graphic>
                     <a:graphicData uri="http://schemas.openxmlformats.org/drawingml/2006/picture">
                       <pic:pic>
                         <pic:nvPicPr>
-                          <pic:cNvPr descr="aff_draft.jpeg" id="38" name="Picture"/>
+                          <pic:cNvPr descr="aff_draft.jpeg" id="40" name="Picture"/>
                           <pic:cNvPicPr>
                             <a:picLocks noChangeArrowheads="1" noChangeAspect="1"/>
                           </pic:cNvPicPr>
                         </pic:nvPicPr>
                         <pic:blipFill>
-                          <a:blip r:embed="rId36"/>
+                          <a:blip r:embed="rId38"/>
                           <a:stretch>
                             <a:fillRect/>
                           </a:stretch>
@@ -2912,8 +4719,8 @@
         </w:tc>
       </w:tr>
     </w:tbl>
-    <w:bookmarkEnd w:id="39"/>
-    <w:bookmarkStart w:id="40" w:name="d.-artist-statement"/>
+    <w:bookmarkEnd w:id="41"/>
+    <w:bookmarkStart w:id="42" w:name="d.-artist-statement"/>
     <w:p>
       <w:pPr>
         <w:pStyle w:val="Heading2"/>
@@ -2930,9 +4737,9 @@
         <w:t xml:space="preserve">This bar plot is meant to highlight the patterns associated with what time I start a run at. In particular, it shows that I go on more runs after 12PM. This aligns with my true preference of running later in the day over the morning. The final draft of the plot will be in watercolor, as it is my second most practiced hobby after running. The significance behind finishing this plot in watercolor is rooted in the associated stress relief I experience when running as I do when painting watercolors. I made my draft on GoodNotes rather than on a paper using water color in order to obtain an idea of the color scheme I would like to use for the three time of day levels more easily by switching highlighter colors. The color of the sky during my runs is what inspired me to color the runs by a bright greyish blue in the morning, a light orange shade for the sun during noon/afternoon, and a purplish blue for the evening sky as the sun is setting.</w:t>
       </w:r>
     </w:p>
-    <w:bookmarkEnd w:id="40"/>
-    <w:bookmarkEnd w:id="41"/>
-    <w:bookmarkStart w:id="49" w:name="problem-3"/>
+    <w:bookmarkEnd w:id="42"/>
+    <w:bookmarkEnd w:id="43"/>
+    <w:bookmarkStart w:id="51" w:name="problem-3"/>
     <w:p>
       <w:pPr>
         <w:pStyle w:val="Heading1"/>
@@ -2941,7 +4748,7 @@
         <w:t xml:space="preserve">Problem 3</w:t>
       </w:r>
     </w:p>
-    <w:bookmarkStart w:id="45" w:name="Xcaa44522f07e3e394d208756fb9edf055674e65"/>
+    <w:bookmarkStart w:id="47" w:name="Xcaa44522f07e3e394d208756fb9edf055674e65"/>
     <w:p>
       <w:pPr>
         <w:pStyle w:val="Heading2"/>
@@ -2980,18 +4787,18 @@
                 <wp:inline>
                   <wp:extent cx="5334000" cy="2921763"/>
                   <wp:effectExtent b="0" l="0" r="0" t="0"/>
-                  <wp:docPr descr="" title="" id="43" name="Picture"/>
+                  <wp:docPr descr="" title="" id="45" name="Picture"/>
                   <a:graphic>
                     <a:graphicData uri="http://schemas.openxmlformats.org/drawingml/2006/picture">
                       <pic:pic>
                         <pic:nvPicPr>
-                          <pic:cNvPr descr="stat_critique_table.jpeg" id="44" name="Picture"/>
+                          <pic:cNvPr descr="stat_critique_table.jpeg" id="46" name="Picture"/>
                           <pic:cNvPicPr>
                             <a:picLocks noChangeArrowheads="1" noChangeAspect="1"/>
                           </pic:cNvPicPr>
                         </pic:nvPicPr>
                         <pic:blipFill>
-                          <a:blip r:embed="rId42"/>
+                          <a:blip r:embed="rId44"/>
                           <a:stretch>
                             <a:fillRect/>
                           </a:stretch>
@@ -3034,8 +4841,8 @@
         </w:tc>
       </w:tr>
     </w:tbl>
-    <w:bookmarkEnd w:id="45"/>
-    <w:bookmarkStart w:id="46" w:name="b.-visual-clarity"/>
+    <w:bookmarkEnd w:id="47"/>
+    <w:bookmarkStart w:id="48" w:name="b.-visual-clarity"/>
     <w:p>
       <w:pPr>
         <w:pStyle w:val="Heading2"/>
@@ -3052,8 +4859,8 @@
         <w:t xml:space="preserve">The authors did a good job representing their model predictions for the models they ran. Table 2 shows the model predictions for the main explanatory variables used by the authors. Some of the main explanatory variables were composed of other dummy variables or multiple financial indexes. All of the variables were defined in another table with their sample size, mean, standard deviation, minimum, and maximum. Focusing back on Table 2, the authors showed the coefficients for the independent variables predicting financial development using a global sample across five quantiles of the outcome variables. They include the standard errors for the coefficients and denote their significance level with asterisks. Taking a look at one of the explanatory variables, the table effectively communicates that lack of coping capacity (LCop) to climate risk seems to have significant negative effects in the low quantiles (0.10, 0.25, and 0.50) and insignificant effects in high quantiles (0.75 and 0.90) on financial development. Thus, increases in lack of coping capacity toward climate risk looks to negatively affect financial development, especially in countries with low levels of financial development. The underlying data is not shown for any of the variables in the research paper. This decision may be due to the large sample size of the variables for each country across time, so including it may have cluttered the paper.</w:t>
       </w:r>
     </w:p>
-    <w:bookmarkEnd w:id="46"/>
-    <w:bookmarkStart w:id="47" w:name="c.-aesthetic-clarity"/>
+    <w:bookmarkEnd w:id="48"/>
+    <w:bookmarkStart w:id="49" w:name="c.-aesthetic-clarity"/>
     <w:p>
       <w:pPr>
         <w:pStyle w:val="Heading2"/>
@@ -3070,8 +4877,8 @@
         <w:t xml:space="preserve">I would say the authors handled visual clutter well but there could have been larger spacing between the rows. The data:ink ratio is good as all the information on the table is necessary to understand the results of the model yet includes short hands to describe the standard errors and significance levels easily. I believe that the authors should have forgone the abbreviated variable names and used the complete variable names for on the table. The abbreviated variable names are described in another table in the paper, so I can see why the authors decided that the variables on Table 2 could be identified using this other table in order to reduce the text on Table 2.</w:t>
       </w:r>
     </w:p>
-    <w:bookmarkEnd w:id="47"/>
-    <w:bookmarkStart w:id="48" w:name="d.-recommendations"/>
+    <w:bookmarkEnd w:id="49"/>
+    <w:bookmarkStart w:id="50" w:name="d.-recommendations"/>
     <w:p>
       <w:pPr>
         <w:pStyle w:val="Heading2"/>
@@ -3106,8 +4913,8 @@
         <w:t xml:space="preserve">as they do not seem to mean anything from the discussion of the results. If these numbers do have meaning, I would add an explanation for them. I would also add a bit more spacing between the rows grouped by the different independent variables in order to help readers identify what coefficients and standard errors belong to a variable. Lastly, I would change the independent variable names to be either all abbreviations or full names. Even though there is a reference table to the variable names, it bothers me that some of the names are full words, while others are not.</w:t>
       </w:r>
     </w:p>
-    <w:bookmarkEnd w:id="48"/>
-    <w:bookmarkEnd w:id="49"/>
+    <w:bookmarkEnd w:id="50"/>
+    <w:bookmarkEnd w:id="51"/>
     <w:sectPr/>
   </w:body>
 </w:document>

</xml_diff>

<commit_message>
finish p1 part b
</commit_message>
<xml_diff>
--- a/code/HW3.docx
+++ b/code/HW3.docx
@@ -2065,488 +2065,1781 @@
         <w:t xml:space="preserve">This table shows the coefficients, and their associated standard error, for the variables relevant to each model.</w:t>
       </w:r>
     </w:p>
-    <w:p>
-      <w:pPr>
-        <w:pStyle w:val="SourceCode"/>
-      </w:pPr>
-      <w:r>
-        <w:br/>
-      </w:r>
-      <w:r>
-        <w:rPr>
-          <w:rStyle w:val="VerbatimChar"/>
-        </w:rPr>
-        <w:t xml:space="preserve">+----------------------------------------+---------+---------+---------+---------+---------+</w:t>
-      </w:r>
-      <w:r>
-        <w:br/>
-      </w:r>
-      <w:r>
-        <w:rPr>
-          <w:rStyle w:val="VerbatimChar"/>
-        </w:rPr>
-        <w:t xml:space="preserve">|                                        | Null    | Model 1 | Model 2 | Model 3 | Model 4 |</w:t>
-      </w:r>
-      <w:r>
-        <w:br/>
-      </w:r>
-      <w:r>
-        <w:rPr>
-          <w:rStyle w:val="VerbatimChar"/>
-        </w:rPr>
-        <w:t xml:space="preserve">+========================================+=========+=========+=========+=========+=========+</w:t>
-      </w:r>
-      <w:r>
-        <w:br/>
-      </w:r>
-      <w:r>
-        <w:rPr>
-          <w:rStyle w:val="VerbatimChar"/>
-        </w:rPr>
-        <w:t xml:space="preserve">| (Intercept)                            | 0.279   | 0.080   | 0.047   | -0.033  | 0.055   |</w:t>
-      </w:r>
-      <w:r>
-        <w:br/>
-      </w:r>
-      <w:r>
-        <w:rPr>
-          <w:rStyle w:val="VerbatimChar"/>
-        </w:rPr>
-        <w:t xml:space="preserve">+----------------------------------------+---------+---------+---------+---------+---------+</w:t>
-      </w:r>
-      <w:r>
-        <w:br/>
-      </w:r>
-      <w:r>
-        <w:rPr>
-          <w:rStyle w:val="VerbatimChar"/>
-        </w:rPr>
-        <w:t xml:space="preserve">|                                        | (0.017) | (0.056) | (0.054) | (0.067) | (0.025) |</w:t>
-      </w:r>
-      <w:r>
-        <w:br/>
-      </w:r>
-      <w:r>
-        <w:rPr>
-          <w:rStyle w:val="VerbatimChar"/>
-        </w:rPr>
-        <w:t xml:space="preserve">+----------------------------------------+---------+---------+---------+---------+---------+</w:t>
-      </w:r>
-      <w:r>
-        <w:br/>
-      </w:r>
-      <w:r>
-        <w:rPr>
-          <w:rStyle w:val="VerbatimChar"/>
-        </w:rPr>
-        <w:t xml:space="preserve">| sla                                    |         | 0.000   | 0.001   | 0.001   |         |</w:t>
-      </w:r>
-      <w:r>
-        <w:br/>
-      </w:r>
-      <w:r>
-        <w:rPr>
-          <w:rStyle w:val="VerbatimChar"/>
-        </w:rPr>
-        <w:t xml:space="preserve">+----------------------------------------+---------+---------+---------+---------+---------+</w:t>
-      </w:r>
-      <w:r>
-        <w:br/>
-      </w:r>
-      <w:r>
-        <w:rPr>
-          <w:rStyle w:val="VerbatimChar"/>
-        </w:rPr>
-        <w:t xml:space="preserve">|                                        |         | (0.000) | (0.000) | (0.001) |         |</w:t>
-      </w:r>
-      <w:r>
-        <w:br/>
-      </w:r>
-      <w:r>
-        <w:rPr>
-          <w:rStyle w:val="VerbatimChar"/>
-        </w:rPr>
-        <w:t xml:space="preserve">+----------------------------------------+---------+---------+---------+---------+---------+</w:t>
-      </w:r>
-      <w:r>
-        <w:br/>
-      </w:r>
-      <w:r>
-        <w:rPr>
-          <w:rStyle w:val="VerbatimChar"/>
-        </w:rPr>
-        <w:t xml:space="preserve">| water_treatmentWell watered            |         | 0.122   | 0.090   |         | 0.117   |</w:t>
-      </w:r>
-      <w:r>
-        <w:br/>
-      </w:r>
-      <w:r>
-        <w:rPr>
-          <w:rStyle w:val="VerbatimChar"/>
-        </w:rPr>
-        <w:t xml:space="preserve">+----------------------------------------+---------+---------+---------+---------+---------+</w:t>
-      </w:r>
-      <w:r>
-        <w:br/>
-      </w:r>
-      <w:r>
-        <w:rPr>
-          <w:rStyle w:val="VerbatimChar"/>
-        </w:rPr>
-        <w:t xml:space="preserve">|                                        |         | (0.020) | (0.029) |         | (0.017) |</w:t>
-      </w:r>
-      <w:r>
-        <w:br/>
-      </w:r>
-      <w:r>
-        <w:rPr>
-          <w:rStyle w:val="VerbatimChar"/>
-        </w:rPr>
-        <w:t xml:space="preserve">+----------------------------------------+---------+---------+---------+---------+---------+</w:t>
-      </w:r>
-      <w:r>
-        <w:br/>
-      </w:r>
-      <w:r>
-        <w:rPr>
-          <w:rStyle w:val="VerbatimChar"/>
-        </w:rPr>
-        <w:t xml:space="preserve">| species_nameEncelia californica        |         | 0.238   |         | 0.115   | 0.218   |</w:t>
-      </w:r>
-      <w:r>
-        <w:br/>
-      </w:r>
-      <w:r>
-        <w:rPr>
-          <w:rStyle w:val="VerbatimChar"/>
-        </w:rPr>
-        <w:t xml:space="preserve">+----------------------------------------+---------+---------+---------+---------+---------+</w:t>
-      </w:r>
-      <w:r>
-        <w:br/>
-      </w:r>
-      <w:r>
-        <w:rPr>
-          <w:rStyle w:val="VerbatimChar"/>
-        </w:rPr>
-        <w:t xml:space="preserve">|                                        |         | (0.051) |         | (0.059) | (0.032) |</w:t>
-      </w:r>
-      <w:r>
-        <w:br/>
-      </w:r>
-      <w:r>
-        <w:rPr>
-          <w:rStyle w:val="VerbatimChar"/>
-        </w:rPr>
-        <w:t xml:space="preserve">+----------------------------------------+---------+---------+---------+---------+---------+</w:t>
-      </w:r>
-      <w:r>
-        <w:br/>
-      </w:r>
-      <w:r>
-        <w:rPr>
-          <w:rStyle w:val="VerbatimChar"/>
-        </w:rPr>
-        <w:t xml:space="preserve">| species_nameEschscholzia californica   |         | 0.234   |         | 0.222   | 0.232   |</w:t>
-      </w:r>
-      <w:r>
-        <w:br/>
-      </w:r>
-      <w:r>
-        <w:rPr>
-          <w:rStyle w:val="VerbatimChar"/>
-        </w:rPr>
-        <w:t xml:space="preserve">+----------------------------------------+---------+---------+---------+---------+---------+</w:t>
-      </w:r>
-      <w:r>
-        <w:br/>
-      </w:r>
-      <w:r>
-        <w:rPr>
-          <w:rStyle w:val="VerbatimChar"/>
-        </w:rPr>
-        <w:t xml:space="preserve">|                                        |         | (0.033) |         | (0.041) | (0.032) |</w:t>
-      </w:r>
-      <w:r>
-        <w:br/>
-      </w:r>
-      <w:r>
-        <w:rPr>
-          <w:rStyle w:val="VerbatimChar"/>
-        </w:rPr>
-        <w:t xml:space="preserve">+----------------------------------------+---------+---------+---------+---------+---------+</w:t>
-      </w:r>
-      <w:r>
-        <w:br/>
-      </w:r>
-      <w:r>
-        <w:rPr>
-          <w:rStyle w:val="VerbatimChar"/>
-        </w:rPr>
-        <w:t xml:space="preserve">| species_nameGrindelia camporum         |         | 0.330   |         | 0.226   | 0.313   |</w:t>
-      </w:r>
-      <w:r>
-        <w:br/>
-      </w:r>
-      <w:r>
-        <w:rPr>
-          <w:rStyle w:val="VerbatimChar"/>
-        </w:rPr>
-        <w:t xml:space="preserve">+----------------------------------------+---------+---------+---------+---------+---------+</w:t>
-      </w:r>
-      <w:r>
-        <w:br/>
-      </w:r>
-      <w:r>
-        <w:rPr>
-          <w:rStyle w:val="VerbatimChar"/>
-        </w:rPr>
-        <w:t xml:space="preserve">|                                        |         | (0.047) |         | (0.054) | (0.032) |</w:t>
-      </w:r>
-      <w:r>
-        <w:br/>
-      </w:r>
-      <w:r>
-        <w:rPr>
-          <w:rStyle w:val="VerbatimChar"/>
-        </w:rPr>
-        <w:t xml:space="preserve">+----------------------------------------+---------+---------+---------+---------+---------+</w:t>
-      </w:r>
-      <w:r>
-        <w:br/>
-      </w:r>
-      <w:r>
-        <w:rPr>
-          <w:rStyle w:val="VerbatimChar"/>
-        </w:rPr>
-        <w:t xml:space="preserve">| species_nameNasella pulchra            |         | 0.241   |         | 0.168   | 0.229   |</w:t>
-      </w:r>
-      <w:r>
-        <w:br/>
-      </w:r>
-      <w:r>
-        <w:rPr>
-          <w:rStyle w:val="VerbatimChar"/>
-        </w:rPr>
-        <w:t xml:space="preserve">+----------------------------------------+---------+---------+---------+---------+---------+</w:t>
-      </w:r>
-      <w:r>
-        <w:br/>
-      </w:r>
-      <w:r>
-        <w:rPr>
-          <w:rStyle w:val="VerbatimChar"/>
-        </w:rPr>
-        <w:t xml:space="preserve">|                                        |         | (0.040) |         | (0.048) | (0.032) |</w:t>
-      </w:r>
-      <w:r>
-        <w:br/>
-      </w:r>
-      <w:r>
-        <w:rPr>
-          <w:rStyle w:val="VerbatimChar"/>
-        </w:rPr>
-        <w:t xml:space="preserve">+----------------------------------------+---------+---------+---------+---------+---------+</w:t>
-      </w:r>
-      <w:r>
-        <w:br/>
-      </w:r>
-      <w:r>
-        <w:rPr>
-          <w:rStyle w:val="VerbatimChar"/>
-        </w:rPr>
-        <w:t xml:space="preserve">| species_namePenstemon centranthifolius |         | 0.061   |         | -0.006  | 0.050   |</w:t>
-      </w:r>
-      <w:r>
-        <w:br/>
-      </w:r>
-      <w:r>
-        <w:rPr>
-          <w:rStyle w:val="VerbatimChar"/>
-        </w:rPr>
-        <w:t xml:space="preserve">+----------------------------------------+---------+---------+---------+---------+---------+</w:t>
-      </w:r>
-      <w:r>
-        <w:br/>
-      </w:r>
-      <w:r>
-        <w:rPr>
-          <w:rStyle w:val="VerbatimChar"/>
-        </w:rPr>
-        <w:t xml:space="preserve">|                                        |         | (0.039) |         | (0.047) | (0.032) |</w:t>
-      </w:r>
-      <w:r>
-        <w:br/>
-      </w:r>
-      <w:r>
-        <w:rPr>
-          <w:rStyle w:val="VerbatimChar"/>
-        </w:rPr>
-        <w:t xml:space="preserve">+----------------------------------------+---------+---------+---------+---------+---------+</w:t>
-      </w:r>
-      <w:r>
-        <w:br/>
-      </w:r>
-      <w:r>
-        <w:rPr>
-          <w:rStyle w:val="VerbatimChar"/>
-        </w:rPr>
-        <w:t xml:space="preserve">| species_nameSalvia leucophylla         |         | 0.117   |         | 0.139   | 0.120   |</w:t>
-      </w:r>
-      <w:r>
-        <w:br/>
-      </w:r>
-      <w:r>
-        <w:rPr>
-          <w:rStyle w:val="VerbatimChar"/>
-        </w:rPr>
-        <w:t xml:space="preserve">+----------------------------------------+---------+---------+---------+---------+---------+</w:t>
-      </w:r>
-      <w:r>
-        <w:br/>
-      </w:r>
-      <w:r>
-        <w:rPr>
-          <w:rStyle w:val="VerbatimChar"/>
-        </w:rPr>
-        <w:t xml:space="preserve">|                                        |         | (0.033) |         | (0.041) | (0.032) |</w:t>
-      </w:r>
-      <w:r>
-        <w:br/>
-      </w:r>
-      <w:r>
-        <w:rPr>
-          <w:rStyle w:val="VerbatimChar"/>
-        </w:rPr>
-        <w:t xml:space="preserve">+----------------------------------------+---------+---------+---------+---------+---------+</w:t>
-      </w:r>
-      <w:r>
-        <w:br/>
-      </w:r>
-      <w:r>
-        <w:rPr>
-          <w:rStyle w:val="VerbatimChar"/>
-        </w:rPr>
-        <w:t xml:space="preserve">| Num.Obs.                               | 70      | 70      | 70      | 70      | 70      |</w:t>
-      </w:r>
-      <w:r>
-        <w:br/>
-      </w:r>
-      <w:r>
-        <w:rPr>
-          <w:rStyle w:val="VerbatimChar"/>
-        </w:rPr>
-        <w:t xml:space="preserve">+----------------------------------------+---------+---------+---------+---------+---------+</w:t>
-      </w:r>
-      <w:r>
-        <w:br/>
-      </w:r>
-      <w:r>
-        <w:rPr>
-          <w:rStyle w:val="VerbatimChar"/>
-        </w:rPr>
-        <w:t xml:space="preserve">| R2                                     | 0.000   | 0.755   | 0.303   | 0.610   | 0.754   |</w:t>
-      </w:r>
-      <w:r>
-        <w:br/>
-      </w:r>
-      <w:r>
-        <w:rPr>
-          <w:rStyle w:val="VerbatimChar"/>
-        </w:rPr>
-        <w:t xml:space="preserve">+----------------------------------------+---------+---------+---------+---------+---------+</w:t>
-      </w:r>
-      <w:r>
-        <w:br/>
-      </w:r>
-      <w:r>
-        <w:rPr>
-          <w:rStyle w:val="VerbatimChar"/>
-        </w:rPr>
-        <w:t xml:space="preserve">| R2 Adj.                                | 0.000   | 0.722   | 0.282   | 0.566   | 0.726   |</w:t>
-      </w:r>
-      <w:r>
-        <w:br/>
-      </w:r>
-      <w:r>
-        <w:rPr>
-          <w:rStyle w:val="VerbatimChar"/>
-        </w:rPr>
-        <w:t xml:space="preserve">+----------------------------------------+---------+---------+---------+---------+---------+</w:t>
-      </w:r>
-      <w:r>
-        <w:br/>
-      </w:r>
-      <w:r>
-        <w:rPr>
-          <w:rStyle w:val="VerbatimChar"/>
-        </w:rPr>
-        <w:t xml:space="preserve">| AIC                                    | -75.2   | -157.5  | -96.4   | -127.1  | -159.2  |</w:t>
-      </w:r>
-      <w:r>
-        <w:br/>
-      </w:r>
-      <w:r>
-        <w:rPr>
-          <w:rStyle w:val="VerbatimChar"/>
-        </w:rPr>
-        <w:t xml:space="preserve">+----------------------------------------+---------+---------+---------+---------+---------+</w:t>
-      </w:r>
-      <w:r>
-        <w:br/>
-      </w:r>
-      <w:r>
-        <w:rPr>
-          <w:rStyle w:val="VerbatimChar"/>
-        </w:rPr>
-        <w:t xml:space="preserve">| BIC                                    | -70.7   | -135.0  | -87.4   | -106.8  | -139.0  |</w:t>
-      </w:r>
-      <w:r>
-        <w:br/>
-      </w:r>
-      <w:r>
-        <w:rPr>
-          <w:rStyle w:val="VerbatimChar"/>
-        </w:rPr>
-        <w:t xml:space="preserve">+----------------------------------------+---------+---------+---------+---------+---------+</w:t>
-      </w:r>
-      <w:r>
-        <w:br/>
-      </w:r>
-      <w:r>
-        <w:rPr>
-          <w:rStyle w:val="VerbatimChar"/>
-        </w:rPr>
-        <w:t xml:space="preserve">| Log.Lik.                               | 39.580  | 88.741  | 52.220  | 72.538  | 88.598  |</w:t>
-      </w:r>
-      <w:r>
-        <w:br/>
-      </w:r>
-      <w:r>
-        <w:rPr>
-          <w:rStyle w:val="VerbatimChar"/>
-        </w:rPr>
-        <w:t xml:space="preserve">+----------------------------------------+---------+---------+---------+---------+---------+</w:t>
-      </w:r>
-      <w:r>
-        <w:br/>
-      </w:r>
-      <w:r>
-        <w:rPr>
-          <w:rStyle w:val="VerbatimChar"/>
-        </w:rPr>
-        <w:t xml:space="preserve">| RMSE                                   | 0.14    | 0.07    | 0.11    | 0.09    | 0.07    |</w:t>
-      </w:r>
-      <w:r>
-        <w:br/>
-      </w:r>
-      <w:r>
-        <w:rPr>
-          <w:rStyle w:val="VerbatimChar"/>
-        </w:rPr>
-        <w:t xml:space="preserve">+----------------------------------------+---------+---------+---------+---------+---------+ </w:t>
-      </w:r>
-    </w:p>
+    <w:tbl>
+      <w:tblPr>
+        <w:tblStyle w:val="Table"/>
+        <w:tblW w:type="pct" w:w="4789"/>
+        <w:tblLook w:firstRow="1" w:lastRow="0" w:firstColumn="0" w:lastColumn="0" w:noHBand="0" w:noVBand="0" w:val="0020"/>
+        <w:jc w:val="start"/>
+      </w:tblPr>
+      <w:tblGrid>
+        <w:gridCol w:w="3418"/>
+        <w:gridCol w:w="833"/>
+        <w:gridCol w:w="833"/>
+        <w:gridCol w:w="833"/>
+        <w:gridCol w:w="833"/>
+        <w:gridCol w:w="833"/>
+      </w:tblGrid>
+      <w:tr>
+        <w:trPr>
+          <w:tblHeader w:val="true"/>
+        </w:trPr>
+        <w:tc>
+          <w:tcPr/>
+          <w:p>
+            <w:pPr>
+              <w:pStyle w:val="Compact"/>
+            </w:pPr>
+          </w:p>
+        </w:tc>
+        <w:tc>
+          <w:tcPr/>
+          <w:p>
+            <w:pPr>
+              <w:pStyle w:val="Compact"/>
+              <w:jc w:val="left"/>
+            </w:pPr>
+            <w:r>
+              <w:t xml:space="preserve">Null</w:t>
+            </w:r>
+          </w:p>
+        </w:tc>
+        <w:tc>
+          <w:tcPr/>
+          <w:p>
+            <w:pPr>
+              <w:pStyle w:val="Compact"/>
+              <w:jc w:val="left"/>
+            </w:pPr>
+            <w:r>
+              <w:t xml:space="preserve">Model 1</w:t>
+            </w:r>
+          </w:p>
+        </w:tc>
+        <w:tc>
+          <w:tcPr/>
+          <w:p>
+            <w:pPr>
+              <w:pStyle w:val="Compact"/>
+              <w:jc w:val="left"/>
+            </w:pPr>
+            <w:r>
+              <w:t xml:space="preserve">Model 2</w:t>
+            </w:r>
+          </w:p>
+        </w:tc>
+        <w:tc>
+          <w:tcPr/>
+          <w:p>
+            <w:pPr>
+              <w:pStyle w:val="Compact"/>
+              <w:jc w:val="left"/>
+            </w:pPr>
+            <w:r>
+              <w:t xml:space="preserve">Model 3</w:t>
+            </w:r>
+          </w:p>
+        </w:tc>
+        <w:tc>
+          <w:tcPr/>
+          <w:p>
+            <w:pPr>
+              <w:pStyle w:val="Compact"/>
+              <w:jc w:val="left"/>
+            </w:pPr>
+            <w:r>
+              <w:t xml:space="preserve">Model 4</w:t>
+            </w:r>
+          </w:p>
+        </w:tc>
+      </w:tr>
+      <w:tr>
+        <w:tc>
+          <w:tcPr/>
+          <w:p>
+            <w:pPr>
+              <w:pStyle w:val="Compact"/>
+              <w:jc w:val="left"/>
+            </w:pPr>
+            <w:r>
+              <w:t xml:space="preserve">(Intercept)</w:t>
+            </w:r>
+          </w:p>
+        </w:tc>
+        <w:tc>
+          <w:tcPr/>
+          <w:p>
+            <w:pPr>
+              <w:pStyle w:val="Compact"/>
+              <w:jc w:val="left"/>
+            </w:pPr>
+            <w:r>
+              <w:t xml:space="preserve">0.279</w:t>
+            </w:r>
+          </w:p>
+        </w:tc>
+        <w:tc>
+          <w:tcPr/>
+          <w:p>
+            <w:pPr>
+              <w:pStyle w:val="Compact"/>
+              <w:jc w:val="left"/>
+            </w:pPr>
+            <w:r>
+              <w:t xml:space="preserve">0.080</w:t>
+            </w:r>
+          </w:p>
+        </w:tc>
+        <w:tc>
+          <w:tcPr/>
+          <w:p>
+            <w:pPr>
+              <w:pStyle w:val="Compact"/>
+              <w:jc w:val="left"/>
+            </w:pPr>
+            <w:r>
+              <w:t xml:space="preserve">0.047</w:t>
+            </w:r>
+          </w:p>
+        </w:tc>
+        <w:tc>
+          <w:tcPr/>
+          <w:p>
+            <w:pPr>
+              <w:pStyle w:val="Compact"/>
+              <w:jc w:val="left"/>
+            </w:pPr>
+            <w:r>
+              <w:t xml:space="preserve">-0.033</w:t>
+            </w:r>
+          </w:p>
+        </w:tc>
+        <w:tc>
+          <w:tcPr/>
+          <w:p>
+            <w:pPr>
+              <w:pStyle w:val="Compact"/>
+              <w:jc w:val="left"/>
+            </w:pPr>
+            <w:r>
+              <w:t xml:space="preserve">0.055</w:t>
+            </w:r>
+          </w:p>
+        </w:tc>
+      </w:tr>
+      <w:tr>
+        <w:tc>
+          <w:tcPr/>
+          <w:p>
+            <w:pPr>
+              <w:pStyle w:val="Compact"/>
+            </w:pPr>
+          </w:p>
+        </w:tc>
+        <w:tc>
+          <w:tcPr/>
+          <w:p>
+            <w:pPr>
+              <w:pStyle w:val="Compact"/>
+              <w:jc w:val="left"/>
+            </w:pPr>
+            <w:r>
+              <w:t xml:space="preserve">(0.017)</w:t>
+            </w:r>
+          </w:p>
+        </w:tc>
+        <w:tc>
+          <w:tcPr/>
+          <w:p>
+            <w:pPr>
+              <w:pStyle w:val="Compact"/>
+              <w:jc w:val="left"/>
+            </w:pPr>
+            <w:r>
+              <w:t xml:space="preserve">(0.056)</w:t>
+            </w:r>
+          </w:p>
+        </w:tc>
+        <w:tc>
+          <w:tcPr/>
+          <w:p>
+            <w:pPr>
+              <w:pStyle w:val="Compact"/>
+              <w:jc w:val="left"/>
+            </w:pPr>
+            <w:r>
+              <w:t xml:space="preserve">(0.054)</w:t>
+            </w:r>
+          </w:p>
+        </w:tc>
+        <w:tc>
+          <w:tcPr/>
+          <w:p>
+            <w:pPr>
+              <w:pStyle w:val="Compact"/>
+              <w:jc w:val="left"/>
+            </w:pPr>
+            <w:r>
+              <w:t xml:space="preserve">(0.067)</w:t>
+            </w:r>
+          </w:p>
+        </w:tc>
+        <w:tc>
+          <w:tcPr/>
+          <w:p>
+            <w:pPr>
+              <w:pStyle w:val="Compact"/>
+              <w:jc w:val="left"/>
+            </w:pPr>
+            <w:r>
+              <w:t xml:space="preserve">(0.025)</w:t>
+            </w:r>
+          </w:p>
+        </w:tc>
+      </w:tr>
+      <w:tr>
+        <w:tc>
+          <w:tcPr/>
+          <w:p>
+            <w:pPr>
+              <w:pStyle w:val="Compact"/>
+              <w:jc w:val="left"/>
+            </w:pPr>
+            <w:r>
+              <w:t xml:space="preserve">sla</w:t>
+            </w:r>
+          </w:p>
+        </w:tc>
+        <w:tc>
+          <w:tcPr/>
+          <w:p>
+            <w:pPr>
+              <w:pStyle w:val="Compact"/>
+            </w:pPr>
+          </w:p>
+        </w:tc>
+        <w:tc>
+          <w:tcPr/>
+          <w:p>
+            <w:pPr>
+              <w:pStyle w:val="Compact"/>
+              <w:jc w:val="left"/>
+            </w:pPr>
+            <w:r>
+              <w:t xml:space="preserve">0.000</w:t>
+            </w:r>
+          </w:p>
+        </w:tc>
+        <w:tc>
+          <w:tcPr/>
+          <w:p>
+            <w:pPr>
+              <w:pStyle w:val="Compact"/>
+              <w:jc w:val="left"/>
+            </w:pPr>
+            <w:r>
+              <w:t xml:space="preserve">0.001</w:t>
+            </w:r>
+          </w:p>
+        </w:tc>
+        <w:tc>
+          <w:tcPr/>
+          <w:p>
+            <w:pPr>
+              <w:pStyle w:val="Compact"/>
+              <w:jc w:val="left"/>
+            </w:pPr>
+            <w:r>
+              <w:t xml:space="preserve">0.001</w:t>
+            </w:r>
+          </w:p>
+        </w:tc>
+        <w:tc>
+          <w:tcPr/>
+          <w:p>
+            <w:pPr>
+              <w:pStyle w:val="Compact"/>
+            </w:pPr>
+          </w:p>
+        </w:tc>
+      </w:tr>
+      <w:tr>
+        <w:tc>
+          <w:tcPr/>
+          <w:p>
+            <w:pPr>
+              <w:pStyle w:val="Compact"/>
+            </w:pPr>
+          </w:p>
+        </w:tc>
+        <w:tc>
+          <w:tcPr/>
+          <w:p>
+            <w:pPr>
+              <w:pStyle w:val="Compact"/>
+            </w:pPr>
+          </w:p>
+        </w:tc>
+        <w:tc>
+          <w:tcPr/>
+          <w:p>
+            <w:pPr>
+              <w:pStyle w:val="Compact"/>
+              <w:jc w:val="left"/>
+            </w:pPr>
+            <w:r>
+              <w:t xml:space="preserve">(0.000)</w:t>
+            </w:r>
+          </w:p>
+        </w:tc>
+        <w:tc>
+          <w:tcPr/>
+          <w:p>
+            <w:pPr>
+              <w:pStyle w:val="Compact"/>
+              <w:jc w:val="left"/>
+            </w:pPr>
+            <w:r>
+              <w:t xml:space="preserve">(0.000)</w:t>
+            </w:r>
+          </w:p>
+        </w:tc>
+        <w:tc>
+          <w:tcPr/>
+          <w:p>
+            <w:pPr>
+              <w:pStyle w:val="Compact"/>
+              <w:jc w:val="left"/>
+            </w:pPr>
+            <w:r>
+              <w:t xml:space="preserve">(0.001)</w:t>
+            </w:r>
+          </w:p>
+        </w:tc>
+        <w:tc>
+          <w:tcPr/>
+          <w:p>
+            <w:pPr>
+              <w:pStyle w:val="Compact"/>
+            </w:pPr>
+          </w:p>
+        </w:tc>
+      </w:tr>
+      <w:tr>
+        <w:tc>
+          <w:tcPr/>
+          <w:p>
+            <w:pPr>
+              <w:pStyle w:val="Compact"/>
+              <w:jc w:val="left"/>
+            </w:pPr>
+            <w:r>
+              <w:t xml:space="preserve">water_treatmentWell watered</w:t>
+            </w:r>
+          </w:p>
+        </w:tc>
+        <w:tc>
+          <w:tcPr/>
+          <w:p>
+            <w:pPr>
+              <w:pStyle w:val="Compact"/>
+            </w:pPr>
+          </w:p>
+        </w:tc>
+        <w:tc>
+          <w:tcPr/>
+          <w:p>
+            <w:pPr>
+              <w:pStyle w:val="Compact"/>
+              <w:jc w:val="left"/>
+            </w:pPr>
+            <w:r>
+              <w:t xml:space="preserve">0.122</w:t>
+            </w:r>
+          </w:p>
+        </w:tc>
+        <w:tc>
+          <w:tcPr/>
+          <w:p>
+            <w:pPr>
+              <w:pStyle w:val="Compact"/>
+              <w:jc w:val="left"/>
+            </w:pPr>
+            <w:r>
+              <w:t xml:space="preserve">0.090</w:t>
+            </w:r>
+          </w:p>
+        </w:tc>
+        <w:tc>
+          <w:tcPr/>
+          <w:p>
+            <w:pPr>
+              <w:pStyle w:val="Compact"/>
+            </w:pPr>
+          </w:p>
+        </w:tc>
+        <w:tc>
+          <w:tcPr/>
+          <w:p>
+            <w:pPr>
+              <w:pStyle w:val="Compact"/>
+              <w:jc w:val="left"/>
+            </w:pPr>
+            <w:r>
+              <w:t xml:space="preserve">0.117</w:t>
+            </w:r>
+          </w:p>
+        </w:tc>
+      </w:tr>
+      <w:tr>
+        <w:tc>
+          <w:tcPr/>
+          <w:p>
+            <w:pPr>
+              <w:pStyle w:val="Compact"/>
+            </w:pPr>
+          </w:p>
+        </w:tc>
+        <w:tc>
+          <w:tcPr/>
+          <w:p>
+            <w:pPr>
+              <w:pStyle w:val="Compact"/>
+            </w:pPr>
+          </w:p>
+        </w:tc>
+        <w:tc>
+          <w:tcPr/>
+          <w:p>
+            <w:pPr>
+              <w:pStyle w:val="Compact"/>
+              <w:jc w:val="left"/>
+            </w:pPr>
+            <w:r>
+              <w:t xml:space="preserve">(0.020)</w:t>
+            </w:r>
+          </w:p>
+        </w:tc>
+        <w:tc>
+          <w:tcPr/>
+          <w:p>
+            <w:pPr>
+              <w:pStyle w:val="Compact"/>
+              <w:jc w:val="left"/>
+            </w:pPr>
+            <w:r>
+              <w:t xml:space="preserve">(0.029)</w:t>
+            </w:r>
+          </w:p>
+        </w:tc>
+        <w:tc>
+          <w:tcPr/>
+          <w:p>
+            <w:pPr>
+              <w:pStyle w:val="Compact"/>
+            </w:pPr>
+          </w:p>
+        </w:tc>
+        <w:tc>
+          <w:tcPr/>
+          <w:p>
+            <w:pPr>
+              <w:pStyle w:val="Compact"/>
+              <w:jc w:val="left"/>
+            </w:pPr>
+            <w:r>
+              <w:t xml:space="preserve">(0.017)</w:t>
+            </w:r>
+          </w:p>
+        </w:tc>
+      </w:tr>
+      <w:tr>
+        <w:tc>
+          <w:tcPr/>
+          <w:p>
+            <w:pPr>
+              <w:pStyle w:val="Compact"/>
+              <w:jc w:val="left"/>
+            </w:pPr>
+            <w:r>
+              <w:t xml:space="preserve">species_nameEncelia californica</w:t>
+            </w:r>
+          </w:p>
+        </w:tc>
+        <w:tc>
+          <w:tcPr/>
+          <w:p>
+            <w:pPr>
+              <w:pStyle w:val="Compact"/>
+            </w:pPr>
+          </w:p>
+        </w:tc>
+        <w:tc>
+          <w:tcPr/>
+          <w:p>
+            <w:pPr>
+              <w:pStyle w:val="Compact"/>
+              <w:jc w:val="left"/>
+            </w:pPr>
+            <w:r>
+              <w:t xml:space="preserve">0.238</w:t>
+            </w:r>
+          </w:p>
+        </w:tc>
+        <w:tc>
+          <w:tcPr/>
+          <w:p>
+            <w:pPr>
+              <w:pStyle w:val="Compact"/>
+            </w:pPr>
+          </w:p>
+        </w:tc>
+        <w:tc>
+          <w:tcPr/>
+          <w:p>
+            <w:pPr>
+              <w:pStyle w:val="Compact"/>
+              <w:jc w:val="left"/>
+            </w:pPr>
+            <w:r>
+              <w:t xml:space="preserve">0.115</w:t>
+            </w:r>
+          </w:p>
+        </w:tc>
+        <w:tc>
+          <w:tcPr/>
+          <w:p>
+            <w:pPr>
+              <w:pStyle w:val="Compact"/>
+              <w:jc w:val="left"/>
+            </w:pPr>
+            <w:r>
+              <w:t xml:space="preserve">0.218</w:t>
+            </w:r>
+          </w:p>
+        </w:tc>
+      </w:tr>
+      <w:tr>
+        <w:tc>
+          <w:tcPr/>
+          <w:p>
+            <w:pPr>
+              <w:pStyle w:val="Compact"/>
+            </w:pPr>
+          </w:p>
+        </w:tc>
+        <w:tc>
+          <w:tcPr/>
+          <w:p>
+            <w:pPr>
+              <w:pStyle w:val="Compact"/>
+            </w:pPr>
+          </w:p>
+        </w:tc>
+        <w:tc>
+          <w:tcPr/>
+          <w:p>
+            <w:pPr>
+              <w:pStyle w:val="Compact"/>
+              <w:jc w:val="left"/>
+            </w:pPr>
+            <w:r>
+              <w:t xml:space="preserve">(0.051)</w:t>
+            </w:r>
+          </w:p>
+        </w:tc>
+        <w:tc>
+          <w:tcPr/>
+          <w:p>
+            <w:pPr>
+              <w:pStyle w:val="Compact"/>
+            </w:pPr>
+          </w:p>
+        </w:tc>
+        <w:tc>
+          <w:tcPr/>
+          <w:p>
+            <w:pPr>
+              <w:pStyle w:val="Compact"/>
+              <w:jc w:val="left"/>
+            </w:pPr>
+            <w:r>
+              <w:t xml:space="preserve">(0.059)</w:t>
+            </w:r>
+          </w:p>
+        </w:tc>
+        <w:tc>
+          <w:tcPr/>
+          <w:p>
+            <w:pPr>
+              <w:pStyle w:val="Compact"/>
+              <w:jc w:val="left"/>
+            </w:pPr>
+            <w:r>
+              <w:t xml:space="preserve">(0.032)</w:t>
+            </w:r>
+          </w:p>
+        </w:tc>
+      </w:tr>
+      <w:tr>
+        <w:tc>
+          <w:tcPr/>
+          <w:p>
+            <w:pPr>
+              <w:pStyle w:val="Compact"/>
+              <w:jc w:val="left"/>
+            </w:pPr>
+            <w:r>
+              <w:t xml:space="preserve">species_nameEschscholzia californica</w:t>
+            </w:r>
+          </w:p>
+        </w:tc>
+        <w:tc>
+          <w:tcPr/>
+          <w:p>
+            <w:pPr>
+              <w:pStyle w:val="Compact"/>
+            </w:pPr>
+          </w:p>
+        </w:tc>
+        <w:tc>
+          <w:tcPr/>
+          <w:p>
+            <w:pPr>
+              <w:pStyle w:val="Compact"/>
+              <w:jc w:val="left"/>
+            </w:pPr>
+            <w:r>
+              <w:t xml:space="preserve">0.234</w:t>
+            </w:r>
+          </w:p>
+        </w:tc>
+        <w:tc>
+          <w:tcPr/>
+          <w:p>
+            <w:pPr>
+              <w:pStyle w:val="Compact"/>
+            </w:pPr>
+          </w:p>
+        </w:tc>
+        <w:tc>
+          <w:tcPr/>
+          <w:p>
+            <w:pPr>
+              <w:pStyle w:val="Compact"/>
+              <w:jc w:val="left"/>
+            </w:pPr>
+            <w:r>
+              <w:t xml:space="preserve">0.222</w:t>
+            </w:r>
+          </w:p>
+        </w:tc>
+        <w:tc>
+          <w:tcPr/>
+          <w:p>
+            <w:pPr>
+              <w:pStyle w:val="Compact"/>
+              <w:jc w:val="left"/>
+            </w:pPr>
+            <w:r>
+              <w:t xml:space="preserve">0.232</w:t>
+            </w:r>
+          </w:p>
+        </w:tc>
+      </w:tr>
+      <w:tr>
+        <w:tc>
+          <w:tcPr/>
+          <w:p>
+            <w:pPr>
+              <w:pStyle w:val="Compact"/>
+            </w:pPr>
+          </w:p>
+        </w:tc>
+        <w:tc>
+          <w:tcPr/>
+          <w:p>
+            <w:pPr>
+              <w:pStyle w:val="Compact"/>
+            </w:pPr>
+          </w:p>
+        </w:tc>
+        <w:tc>
+          <w:tcPr/>
+          <w:p>
+            <w:pPr>
+              <w:pStyle w:val="Compact"/>
+              <w:jc w:val="left"/>
+            </w:pPr>
+            <w:r>
+              <w:t xml:space="preserve">(0.033)</w:t>
+            </w:r>
+          </w:p>
+        </w:tc>
+        <w:tc>
+          <w:tcPr/>
+          <w:p>
+            <w:pPr>
+              <w:pStyle w:val="Compact"/>
+            </w:pPr>
+          </w:p>
+        </w:tc>
+        <w:tc>
+          <w:tcPr/>
+          <w:p>
+            <w:pPr>
+              <w:pStyle w:val="Compact"/>
+              <w:jc w:val="left"/>
+            </w:pPr>
+            <w:r>
+              <w:t xml:space="preserve">(0.041)</w:t>
+            </w:r>
+          </w:p>
+        </w:tc>
+        <w:tc>
+          <w:tcPr/>
+          <w:p>
+            <w:pPr>
+              <w:pStyle w:val="Compact"/>
+              <w:jc w:val="left"/>
+            </w:pPr>
+            <w:r>
+              <w:t xml:space="preserve">(0.032)</w:t>
+            </w:r>
+          </w:p>
+        </w:tc>
+      </w:tr>
+      <w:tr>
+        <w:tc>
+          <w:tcPr/>
+          <w:p>
+            <w:pPr>
+              <w:pStyle w:val="Compact"/>
+              <w:jc w:val="left"/>
+            </w:pPr>
+            <w:r>
+              <w:t xml:space="preserve">species_nameGrindelia camporum</w:t>
+            </w:r>
+          </w:p>
+        </w:tc>
+        <w:tc>
+          <w:tcPr/>
+          <w:p>
+            <w:pPr>
+              <w:pStyle w:val="Compact"/>
+            </w:pPr>
+          </w:p>
+        </w:tc>
+        <w:tc>
+          <w:tcPr/>
+          <w:p>
+            <w:pPr>
+              <w:pStyle w:val="Compact"/>
+              <w:jc w:val="left"/>
+            </w:pPr>
+            <w:r>
+              <w:t xml:space="preserve">0.330</w:t>
+            </w:r>
+          </w:p>
+        </w:tc>
+        <w:tc>
+          <w:tcPr/>
+          <w:p>
+            <w:pPr>
+              <w:pStyle w:val="Compact"/>
+            </w:pPr>
+          </w:p>
+        </w:tc>
+        <w:tc>
+          <w:tcPr/>
+          <w:p>
+            <w:pPr>
+              <w:pStyle w:val="Compact"/>
+              <w:jc w:val="left"/>
+            </w:pPr>
+            <w:r>
+              <w:t xml:space="preserve">0.226</w:t>
+            </w:r>
+          </w:p>
+        </w:tc>
+        <w:tc>
+          <w:tcPr/>
+          <w:p>
+            <w:pPr>
+              <w:pStyle w:val="Compact"/>
+              <w:jc w:val="left"/>
+            </w:pPr>
+            <w:r>
+              <w:t xml:space="preserve">0.313</w:t>
+            </w:r>
+          </w:p>
+        </w:tc>
+      </w:tr>
+      <w:tr>
+        <w:tc>
+          <w:tcPr/>
+          <w:p>
+            <w:pPr>
+              <w:pStyle w:val="Compact"/>
+            </w:pPr>
+          </w:p>
+        </w:tc>
+        <w:tc>
+          <w:tcPr/>
+          <w:p>
+            <w:pPr>
+              <w:pStyle w:val="Compact"/>
+            </w:pPr>
+          </w:p>
+        </w:tc>
+        <w:tc>
+          <w:tcPr/>
+          <w:p>
+            <w:pPr>
+              <w:pStyle w:val="Compact"/>
+              <w:jc w:val="left"/>
+            </w:pPr>
+            <w:r>
+              <w:t xml:space="preserve">(0.047)</w:t>
+            </w:r>
+          </w:p>
+        </w:tc>
+        <w:tc>
+          <w:tcPr/>
+          <w:p>
+            <w:pPr>
+              <w:pStyle w:val="Compact"/>
+            </w:pPr>
+          </w:p>
+        </w:tc>
+        <w:tc>
+          <w:tcPr/>
+          <w:p>
+            <w:pPr>
+              <w:pStyle w:val="Compact"/>
+              <w:jc w:val="left"/>
+            </w:pPr>
+            <w:r>
+              <w:t xml:space="preserve">(0.054)</w:t>
+            </w:r>
+          </w:p>
+        </w:tc>
+        <w:tc>
+          <w:tcPr/>
+          <w:p>
+            <w:pPr>
+              <w:pStyle w:val="Compact"/>
+              <w:jc w:val="left"/>
+            </w:pPr>
+            <w:r>
+              <w:t xml:space="preserve">(0.032)</w:t>
+            </w:r>
+          </w:p>
+        </w:tc>
+      </w:tr>
+      <w:tr>
+        <w:tc>
+          <w:tcPr/>
+          <w:p>
+            <w:pPr>
+              <w:pStyle w:val="Compact"/>
+              <w:jc w:val="left"/>
+            </w:pPr>
+            <w:r>
+              <w:t xml:space="preserve">species_nameNasella pulchra</w:t>
+            </w:r>
+          </w:p>
+        </w:tc>
+        <w:tc>
+          <w:tcPr/>
+          <w:p>
+            <w:pPr>
+              <w:pStyle w:val="Compact"/>
+            </w:pPr>
+          </w:p>
+        </w:tc>
+        <w:tc>
+          <w:tcPr/>
+          <w:p>
+            <w:pPr>
+              <w:pStyle w:val="Compact"/>
+              <w:jc w:val="left"/>
+            </w:pPr>
+            <w:r>
+              <w:t xml:space="preserve">0.241</w:t>
+            </w:r>
+          </w:p>
+        </w:tc>
+        <w:tc>
+          <w:tcPr/>
+          <w:p>
+            <w:pPr>
+              <w:pStyle w:val="Compact"/>
+            </w:pPr>
+          </w:p>
+        </w:tc>
+        <w:tc>
+          <w:tcPr/>
+          <w:p>
+            <w:pPr>
+              <w:pStyle w:val="Compact"/>
+              <w:jc w:val="left"/>
+            </w:pPr>
+            <w:r>
+              <w:t xml:space="preserve">0.168</w:t>
+            </w:r>
+          </w:p>
+        </w:tc>
+        <w:tc>
+          <w:tcPr/>
+          <w:p>
+            <w:pPr>
+              <w:pStyle w:val="Compact"/>
+              <w:jc w:val="left"/>
+            </w:pPr>
+            <w:r>
+              <w:t xml:space="preserve">0.229</w:t>
+            </w:r>
+          </w:p>
+        </w:tc>
+      </w:tr>
+      <w:tr>
+        <w:tc>
+          <w:tcPr/>
+          <w:p>
+            <w:pPr>
+              <w:pStyle w:val="Compact"/>
+            </w:pPr>
+          </w:p>
+        </w:tc>
+        <w:tc>
+          <w:tcPr/>
+          <w:p>
+            <w:pPr>
+              <w:pStyle w:val="Compact"/>
+            </w:pPr>
+          </w:p>
+        </w:tc>
+        <w:tc>
+          <w:tcPr/>
+          <w:p>
+            <w:pPr>
+              <w:pStyle w:val="Compact"/>
+              <w:jc w:val="left"/>
+            </w:pPr>
+            <w:r>
+              <w:t xml:space="preserve">(0.040)</w:t>
+            </w:r>
+          </w:p>
+        </w:tc>
+        <w:tc>
+          <w:tcPr/>
+          <w:p>
+            <w:pPr>
+              <w:pStyle w:val="Compact"/>
+            </w:pPr>
+          </w:p>
+        </w:tc>
+        <w:tc>
+          <w:tcPr/>
+          <w:p>
+            <w:pPr>
+              <w:pStyle w:val="Compact"/>
+              <w:jc w:val="left"/>
+            </w:pPr>
+            <w:r>
+              <w:t xml:space="preserve">(0.048)</w:t>
+            </w:r>
+          </w:p>
+        </w:tc>
+        <w:tc>
+          <w:tcPr/>
+          <w:p>
+            <w:pPr>
+              <w:pStyle w:val="Compact"/>
+              <w:jc w:val="left"/>
+            </w:pPr>
+            <w:r>
+              <w:t xml:space="preserve">(0.032)</w:t>
+            </w:r>
+          </w:p>
+        </w:tc>
+      </w:tr>
+      <w:tr>
+        <w:tc>
+          <w:tcPr/>
+          <w:p>
+            <w:pPr>
+              <w:pStyle w:val="Compact"/>
+              <w:jc w:val="left"/>
+            </w:pPr>
+            <w:r>
+              <w:t xml:space="preserve">species_namePenstemon centranthifolius</w:t>
+            </w:r>
+          </w:p>
+        </w:tc>
+        <w:tc>
+          <w:tcPr/>
+          <w:p>
+            <w:pPr>
+              <w:pStyle w:val="Compact"/>
+            </w:pPr>
+          </w:p>
+        </w:tc>
+        <w:tc>
+          <w:tcPr/>
+          <w:p>
+            <w:pPr>
+              <w:pStyle w:val="Compact"/>
+              <w:jc w:val="left"/>
+            </w:pPr>
+            <w:r>
+              <w:t xml:space="preserve">0.061</w:t>
+            </w:r>
+          </w:p>
+        </w:tc>
+        <w:tc>
+          <w:tcPr/>
+          <w:p>
+            <w:pPr>
+              <w:pStyle w:val="Compact"/>
+            </w:pPr>
+          </w:p>
+        </w:tc>
+        <w:tc>
+          <w:tcPr/>
+          <w:p>
+            <w:pPr>
+              <w:pStyle w:val="Compact"/>
+              <w:jc w:val="left"/>
+            </w:pPr>
+            <w:r>
+              <w:t xml:space="preserve">-0.006</w:t>
+            </w:r>
+          </w:p>
+        </w:tc>
+        <w:tc>
+          <w:tcPr/>
+          <w:p>
+            <w:pPr>
+              <w:pStyle w:val="Compact"/>
+              <w:jc w:val="left"/>
+            </w:pPr>
+            <w:r>
+              <w:t xml:space="preserve">0.050</w:t>
+            </w:r>
+          </w:p>
+        </w:tc>
+      </w:tr>
+      <w:tr>
+        <w:tc>
+          <w:tcPr/>
+          <w:p>
+            <w:pPr>
+              <w:pStyle w:val="Compact"/>
+            </w:pPr>
+          </w:p>
+        </w:tc>
+        <w:tc>
+          <w:tcPr/>
+          <w:p>
+            <w:pPr>
+              <w:pStyle w:val="Compact"/>
+            </w:pPr>
+          </w:p>
+        </w:tc>
+        <w:tc>
+          <w:tcPr/>
+          <w:p>
+            <w:pPr>
+              <w:pStyle w:val="Compact"/>
+              <w:jc w:val="left"/>
+            </w:pPr>
+            <w:r>
+              <w:t xml:space="preserve">(0.039)</w:t>
+            </w:r>
+          </w:p>
+        </w:tc>
+        <w:tc>
+          <w:tcPr/>
+          <w:p>
+            <w:pPr>
+              <w:pStyle w:val="Compact"/>
+            </w:pPr>
+          </w:p>
+        </w:tc>
+        <w:tc>
+          <w:tcPr/>
+          <w:p>
+            <w:pPr>
+              <w:pStyle w:val="Compact"/>
+              <w:jc w:val="left"/>
+            </w:pPr>
+            <w:r>
+              <w:t xml:space="preserve">(0.047)</w:t>
+            </w:r>
+          </w:p>
+        </w:tc>
+        <w:tc>
+          <w:tcPr/>
+          <w:p>
+            <w:pPr>
+              <w:pStyle w:val="Compact"/>
+              <w:jc w:val="left"/>
+            </w:pPr>
+            <w:r>
+              <w:t xml:space="preserve">(0.032)</w:t>
+            </w:r>
+          </w:p>
+        </w:tc>
+      </w:tr>
+      <w:tr>
+        <w:tc>
+          <w:tcPr/>
+          <w:p>
+            <w:pPr>
+              <w:pStyle w:val="Compact"/>
+              <w:jc w:val="left"/>
+            </w:pPr>
+            <w:r>
+              <w:t xml:space="preserve">species_nameSalvia leucophylla</w:t>
+            </w:r>
+          </w:p>
+        </w:tc>
+        <w:tc>
+          <w:tcPr/>
+          <w:p>
+            <w:pPr>
+              <w:pStyle w:val="Compact"/>
+            </w:pPr>
+          </w:p>
+        </w:tc>
+        <w:tc>
+          <w:tcPr/>
+          <w:p>
+            <w:pPr>
+              <w:pStyle w:val="Compact"/>
+              <w:jc w:val="left"/>
+            </w:pPr>
+            <w:r>
+              <w:t xml:space="preserve">0.117</w:t>
+            </w:r>
+          </w:p>
+        </w:tc>
+        <w:tc>
+          <w:tcPr/>
+          <w:p>
+            <w:pPr>
+              <w:pStyle w:val="Compact"/>
+            </w:pPr>
+          </w:p>
+        </w:tc>
+        <w:tc>
+          <w:tcPr/>
+          <w:p>
+            <w:pPr>
+              <w:pStyle w:val="Compact"/>
+              <w:jc w:val="left"/>
+            </w:pPr>
+            <w:r>
+              <w:t xml:space="preserve">0.139</w:t>
+            </w:r>
+          </w:p>
+        </w:tc>
+        <w:tc>
+          <w:tcPr/>
+          <w:p>
+            <w:pPr>
+              <w:pStyle w:val="Compact"/>
+              <w:jc w:val="left"/>
+            </w:pPr>
+            <w:r>
+              <w:t xml:space="preserve">0.120</w:t>
+            </w:r>
+          </w:p>
+        </w:tc>
+      </w:tr>
+      <w:tr>
+        <w:tc>
+          <w:tcPr/>
+          <w:p>
+            <w:pPr>
+              <w:pStyle w:val="Compact"/>
+            </w:pPr>
+          </w:p>
+        </w:tc>
+        <w:tc>
+          <w:tcPr/>
+          <w:p>
+            <w:pPr>
+              <w:pStyle w:val="Compact"/>
+            </w:pPr>
+          </w:p>
+        </w:tc>
+        <w:tc>
+          <w:tcPr/>
+          <w:p>
+            <w:pPr>
+              <w:pStyle w:val="Compact"/>
+              <w:jc w:val="left"/>
+            </w:pPr>
+            <w:r>
+              <w:t xml:space="preserve">(0.033)</w:t>
+            </w:r>
+          </w:p>
+        </w:tc>
+        <w:tc>
+          <w:tcPr/>
+          <w:p>
+            <w:pPr>
+              <w:pStyle w:val="Compact"/>
+            </w:pPr>
+          </w:p>
+        </w:tc>
+        <w:tc>
+          <w:tcPr/>
+          <w:p>
+            <w:pPr>
+              <w:pStyle w:val="Compact"/>
+              <w:jc w:val="left"/>
+            </w:pPr>
+            <w:r>
+              <w:t xml:space="preserve">(0.041)</w:t>
+            </w:r>
+          </w:p>
+        </w:tc>
+        <w:tc>
+          <w:tcPr/>
+          <w:p>
+            <w:pPr>
+              <w:pStyle w:val="Compact"/>
+              <w:jc w:val="left"/>
+            </w:pPr>
+            <w:r>
+              <w:t xml:space="preserve">(0.032)</w:t>
+            </w:r>
+          </w:p>
+        </w:tc>
+      </w:tr>
+      <w:tr>
+        <w:tc>
+          <w:tcPr/>
+          <w:p>
+            <w:pPr>
+              <w:pStyle w:val="Compact"/>
+              <w:jc w:val="left"/>
+            </w:pPr>
+            <w:r>
+              <w:t xml:space="preserve">Num.Obs.</w:t>
+            </w:r>
+          </w:p>
+        </w:tc>
+        <w:tc>
+          <w:tcPr/>
+          <w:p>
+            <w:pPr>
+              <w:pStyle w:val="Compact"/>
+              <w:jc w:val="left"/>
+            </w:pPr>
+            <w:r>
+              <w:t xml:space="preserve">70</w:t>
+            </w:r>
+          </w:p>
+        </w:tc>
+        <w:tc>
+          <w:tcPr/>
+          <w:p>
+            <w:pPr>
+              <w:pStyle w:val="Compact"/>
+              <w:jc w:val="left"/>
+            </w:pPr>
+            <w:r>
+              <w:t xml:space="preserve">70</w:t>
+            </w:r>
+          </w:p>
+        </w:tc>
+        <w:tc>
+          <w:tcPr/>
+          <w:p>
+            <w:pPr>
+              <w:pStyle w:val="Compact"/>
+              <w:jc w:val="left"/>
+            </w:pPr>
+            <w:r>
+              <w:t xml:space="preserve">70</w:t>
+            </w:r>
+          </w:p>
+        </w:tc>
+        <w:tc>
+          <w:tcPr/>
+          <w:p>
+            <w:pPr>
+              <w:pStyle w:val="Compact"/>
+              <w:jc w:val="left"/>
+            </w:pPr>
+            <w:r>
+              <w:t xml:space="preserve">70</w:t>
+            </w:r>
+          </w:p>
+        </w:tc>
+        <w:tc>
+          <w:tcPr/>
+          <w:p>
+            <w:pPr>
+              <w:pStyle w:val="Compact"/>
+              <w:jc w:val="left"/>
+            </w:pPr>
+            <w:r>
+              <w:t xml:space="preserve">70</w:t>
+            </w:r>
+          </w:p>
+        </w:tc>
+      </w:tr>
+      <w:tr>
+        <w:tc>
+          <w:tcPr/>
+          <w:p>
+            <w:pPr>
+              <w:pStyle w:val="Compact"/>
+              <w:jc w:val="left"/>
+            </w:pPr>
+            <w:r>
+              <w:t xml:space="preserve">R2</w:t>
+            </w:r>
+          </w:p>
+        </w:tc>
+        <w:tc>
+          <w:tcPr/>
+          <w:p>
+            <w:pPr>
+              <w:pStyle w:val="Compact"/>
+              <w:jc w:val="left"/>
+            </w:pPr>
+            <w:r>
+              <w:t xml:space="preserve">0.000</w:t>
+            </w:r>
+          </w:p>
+        </w:tc>
+        <w:tc>
+          <w:tcPr/>
+          <w:p>
+            <w:pPr>
+              <w:pStyle w:val="Compact"/>
+              <w:jc w:val="left"/>
+            </w:pPr>
+            <w:r>
+              <w:t xml:space="preserve">0.755</w:t>
+            </w:r>
+          </w:p>
+        </w:tc>
+        <w:tc>
+          <w:tcPr/>
+          <w:p>
+            <w:pPr>
+              <w:pStyle w:val="Compact"/>
+              <w:jc w:val="left"/>
+            </w:pPr>
+            <w:r>
+              <w:t xml:space="preserve">0.303</w:t>
+            </w:r>
+          </w:p>
+        </w:tc>
+        <w:tc>
+          <w:tcPr/>
+          <w:p>
+            <w:pPr>
+              <w:pStyle w:val="Compact"/>
+              <w:jc w:val="left"/>
+            </w:pPr>
+            <w:r>
+              <w:t xml:space="preserve">0.610</w:t>
+            </w:r>
+          </w:p>
+        </w:tc>
+        <w:tc>
+          <w:tcPr/>
+          <w:p>
+            <w:pPr>
+              <w:pStyle w:val="Compact"/>
+              <w:jc w:val="left"/>
+            </w:pPr>
+            <w:r>
+              <w:t xml:space="preserve">0.754</w:t>
+            </w:r>
+          </w:p>
+        </w:tc>
+      </w:tr>
+      <w:tr>
+        <w:tc>
+          <w:tcPr/>
+          <w:p>
+            <w:pPr>
+              <w:pStyle w:val="Compact"/>
+              <w:jc w:val="left"/>
+            </w:pPr>
+            <w:r>
+              <w:t xml:space="preserve">R2 Adj.</w:t>
+            </w:r>
+          </w:p>
+        </w:tc>
+        <w:tc>
+          <w:tcPr/>
+          <w:p>
+            <w:pPr>
+              <w:pStyle w:val="Compact"/>
+              <w:jc w:val="left"/>
+            </w:pPr>
+            <w:r>
+              <w:t xml:space="preserve">0.000</w:t>
+            </w:r>
+          </w:p>
+        </w:tc>
+        <w:tc>
+          <w:tcPr/>
+          <w:p>
+            <w:pPr>
+              <w:pStyle w:val="Compact"/>
+              <w:jc w:val="left"/>
+            </w:pPr>
+            <w:r>
+              <w:t xml:space="preserve">0.722</w:t>
+            </w:r>
+          </w:p>
+        </w:tc>
+        <w:tc>
+          <w:tcPr/>
+          <w:p>
+            <w:pPr>
+              <w:pStyle w:val="Compact"/>
+              <w:jc w:val="left"/>
+            </w:pPr>
+            <w:r>
+              <w:t xml:space="preserve">0.282</w:t>
+            </w:r>
+          </w:p>
+        </w:tc>
+        <w:tc>
+          <w:tcPr/>
+          <w:p>
+            <w:pPr>
+              <w:pStyle w:val="Compact"/>
+              <w:jc w:val="left"/>
+            </w:pPr>
+            <w:r>
+              <w:t xml:space="preserve">0.566</w:t>
+            </w:r>
+          </w:p>
+        </w:tc>
+        <w:tc>
+          <w:tcPr/>
+          <w:p>
+            <w:pPr>
+              <w:pStyle w:val="Compact"/>
+              <w:jc w:val="left"/>
+            </w:pPr>
+            <w:r>
+              <w:t xml:space="preserve">0.726</w:t>
+            </w:r>
+          </w:p>
+        </w:tc>
+      </w:tr>
+      <w:tr>
+        <w:tc>
+          <w:tcPr/>
+          <w:p>
+            <w:pPr>
+              <w:pStyle w:val="Compact"/>
+              <w:jc w:val="left"/>
+            </w:pPr>
+            <w:r>
+              <w:t xml:space="preserve">AIC</w:t>
+            </w:r>
+          </w:p>
+        </w:tc>
+        <w:tc>
+          <w:tcPr/>
+          <w:p>
+            <w:pPr>
+              <w:pStyle w:val="Compact"/>
+              <w:jc w:val="left"/>
+            </w:pPr>
+            <w:r>
+              <w:t xml:space="preserve">-75.2</w:t>
+            </w:r>
+          </w:p>
+        </w:tc>
+        <w:tc>
+          <w:tcPr/>
+          <w:p>
+            <w:pPr>
+              <w:pStyle w:val="Compact"/>
+              <w:jc w:val="left"/>
+            </w:pPr>
+            <w:r>
+              <w:t xml:space="preserve">-157.5</w:t>
+            </w:r>
+          </w:p>
+        </w:tc>
+        <w:tc>
+          <w:tcPr/>
+          <w:p>
+            <w:pPr>
+              <w:pStyle w:val="Compact"/>
+              <w:jc w:val="left"/>
+            </w:pPr>
+            <w:r>
+              <w:t xml:space="preserve">-96.4</w:t>
+            </w:r>
+          </w:p>
+        </w:tc>
+        <w:tc>
+          <w:tcPr/>
+          <w:p>
+            <w:pPr>
+              <w:pStyle w:val="Compact"/>
+              <w:jc w:val="left"/>
+            </w:pPr>
+            <w:r>
+              <w:t xml:space="preserve">-127.1</w:t>
+            </w:r>
+          </w:p>
+        </w:tc>
+        <w:tc>
+          <w:tcPr/>
+          <w:p>
+            <w:pPr>
+              <w:pStyle w:val="Compact"/>
+              <w:jc w:val="left"/>
+            </w:pPr>
+            <w:r>
+              <w:t xml:space="preserve">-159.2</w:t>
+            </w:r>
+          </w:p>
+        </w:tc>
+      </w:tr>
+      <w:tr>
+        <w:tc>
+          <w:tcPr/>
+          <w:p>
+            <w:pPr>
+              <w:pStyle w:val="Compact"/>
+              <w:jc w:val="left"/>
+            </w:pPr>
+            <w:r>
+              <w:t xml:space="preserve">BIC</w:t>
+            </w:r>
+          </w:p>
+        </w:tc>
+        <w:tc>
+          <w:tcPr/>
+          <w:p>
+            <w:pPr>
+              <w:pStyle w:val="Compact"/>
+              <w:jc w:val="left"/>
+            </w:pPr>
+            <w:r>
+              <w:t xml:space="preserve">-70.7</w:t>
+            </w:r>
+          </w:p>
+        </w:tc>
+        <w:tc>
+          <w:tcPr/>
+          <w:p>
+            <w:pPr>
+              <w:pStyle w:val="Compact"/>
+              <w:jc w:val="left"/>
+            </w:pPr>
+            <w:r>
+              <w:t xml:space="preserve">-135.0</w:t>
+            </w:r>
+          </w:p>
+        </w:tc>
+        <w:tc>
+          <w:tcPr/>
+          <w:p>
+            <w:pPr>
+              <w:pStyle w:val="Compact"/>
+              <w:jc w:val="left"/>
+            </w:pPr>
+            <w:r>
+              <w:t xml:space="preserve">-87.4</w:t>
+            </w:r>
+          </w:p>
+        </w:tc>
+        <w:tc>
+          <w:tcPr/>
+          <w:p>
+            <w:pPr>
+              <w:pStyle w:val="Compact"/>
+              <w:jc w:val="left"/>
+            </w:pPr>
+            <w:r>
+              <w:t xml:space="preserve">-106.8</w:t>
+            </w:r>
+          </w:p>
+        </w:tc>
+        <w:tc>
+          <w:tcPr/>
+          <w:p>
+            <w:pPr>
+              <w:pStyle w:val="Compact"/>
+              <w:jc w:val="left"/>
+            </w:pPr>
+            <w:r>
+              <w:t xml:space="preserve">-139.0</w:t>
+            </w:r>
+          </w:p>
+        </w:tc>
+      </w:tr>
+      <w:tr>
+        <w:tc>
+          <w:tcPr/>
+          <w:p>
+            <w:pPr>
+              <w:pStyle w:val="Compact"/>
+              <w:jc w:val="left"/>
+            </w:pPr>
+            <w:r>
+              <w:t xml:space="preserve">Log.Lik.</w:t>
+            </w:r>
+          </w:p>
+        </w:tc>
+        <w:tc>
+          <w:tcPr/>
+          <w:p>
+            <w:pPr>
+              <w:pStyle w:val="Compact"/>
+              <w:jc w:val="left"/>
+            </w:pPr>
+            <w:r>
+              <w:t xml:space="preserve">39.580</w:t>
+            </w:r>
+          </w:p>
+        </w:tc>
+        <w:tc>
+          <w:tcPr/>
+          <w:p>
+            <w:pPr>
+              <w:pStyle w:val="Compact"/>
+              <w:jc w:val="left"/>
+            </w:pPr>
+            <w:r>
+              <w:t xml:space="preserve">88.741</w:t>
+            </w:r>
+          </w:p>
+        </w:tc>
+        <w:tc>
+          <w:tcPr/>
+          <w:p>
+            <w:pPr>
+              <w:pStyle w:val="Compact"/>
+              <w:jc w:val="left"/>
+            </w:pPr>
+            <w:r>
+              <w:t xml:space="preserve">52.220</w:t>
+            </w:r>
+          </w:p>
+        </w:tc>
+        <w:tc>
+          <w:tcPr/>
+          <w:p>
+            <w:pPr>
+              <w:pStyle w:val="Compact"/>
+              <w:jc w:val="left"/>
+            </w:pPr>
+            <w:r>
+              <w:t xml:space="preserve">72.538</w:t>
+            </w:r>
+          </w:p>
+        </w:tc>
+        <w:tc>
+          <w:tcPr/>
+          <w:p>
+            <w:pPr>
+              <w:pStyle w:val="Compact"/>
+              <w:jc w:val="left"/>
+            </w:pPr>
+            <w:r>
+              <w:t xml:space="preserve">88.598</w:t>
+            </w:r>
+          </w:p>
+        </w:tc>
+      </w:tr>
+      <w:tr>
+        <w:tc>
+          <w:tcPr/>
+          <w:p>
+            <w:pPr>
+              <w:pStyle w:val="Compact"/>
+              <w:jc w:val="left"/>
+            </w:pPr>
+            <w:r>
+              <w:t xml:space="preserve">RMSE</w:t>
+            </w:r>
+          </w:p>
+        </w:tc>
+        <w:tc>
+          <w:tcPr/>
+          <w:p>
+            <w:pPr>
+              <w:pStyle w:val="Compact"/>
+              <w:jc w:val="left"/>
+            </w:pPr>
+            <w:r>
+              <w:t xml:space="preserve">0.14</w:t>
+            </w:r>
+          </w:p>
+        </w:tc>
+        <w:tc>
+          <w:tcPr/>
+          <w:p>
+            <w:pPr>
+              <w:pStyle w:val="Compact"/>
+              <w:jc w:val="left"/>
+            </w:pPr>
+            <w:r>
+              <w:t xml:space="preserve">0.07</w:t>
+            </w:r>
+          </w:p>
+        </w:tc>
+        <w:tc>
+          <w:tcPr/>
+          <w:p>
+            <w:pPr>
+              <w:pStyle w:val="Compact"/>
+              <w:jc w:val="left"/>
+            </w:pPr>
+            <w:r>
+              <w:t xml:space="preserve">0.11</w:t>
+            </w:r>
+          </w:p>
+        </w:tc>
+        <w:tc>
+          <w:tcPr/>
+          <w:p>
+            <w:pPr>
+              <w:pStyle w:val="Compact"/>
+              <w:jc w:val="left"/>
+            </w:pPr>
+            <w:r>
+              <w:t xml:space="preserve">0.09</w:t>
+            </w:r>
+          </w:p>
+        </w:tc>
+        <w:tc>
+          <w:tcPr/>
+          <w:p>
+            <w:pPr>
+              <w:pStyle w:val="Compact"/>
+              <w:jc w:val="left"/>
+            </w:pPr>
+            <w:r>
+              <w:t xml:space="preserve">0.07</w:t>
+            </w:r>
+          </w:p>
+        </w:tc>
+      </w:tr>
+    </w:tbl>
     <w:bookmarkEnd w:id="24"/>
     <w:bookmarkStart w:id="28" w:name="b.-statistical-methods"/>
     <w:p>

</xml_diff>